<commit_message>
My final hour registration
</commit_message>
<xml_diff>
--- a/Organization/Who did what phase 2.docx
+++ b/Organization/Who did what phase 2.docx
@@ -2183,7 +2183,13 @@
               <w:rPr>
                 <w:lang w:val="en-US"/>
               </w:rPr>
-              <w:t>20</w:t>
+              <w:t>3</w:t>
+            </w:r>
+            <w:r>
+              <w:rPr>
+                <w:lang w:val="en-US"/>
+              </w:rPr>
+              <w:t>0</w:t>
             </w:r>
           </w:p>
         </w:tc>
@@ -2382,7 +2388,6 @@
               <w:rPr>
                 <w:b w:val="0"/>
                 <w:bCs w:val="0"/>
-                <w:highlight w:val="yellow"/>
                 <w:lang w:val="en-US"/>
               </w:rPr>
               <w:t>Creating the presentation</w:t>
@@ -2404,7 +2409,7 @@
               <w:rPr>
                 <w:lang w:val="en-US"/>
               </w:rPr>
-              <w:t>6</w:t>
+              <w:t>10</w:t>
             </w:r>
           </w:p>
         </w:tc>
@@ -2505,13 +2510,7 @@
         <w:rPr>
           <w:lang w:val="en-US"/>
         </w:rPr>
-        <w:t>7</w:t>
-      </w:r>
-      <w:r>
-        <w:rPr>
-          <w:lang w:val="en-US"/>
-        </w:rPr>
-        <w:t>2</w:t>
+        <w:t>86</w:t>
       </w:r>
       <w:r>
         <w:rPr>

</xml_diff>

<commit_message>
Who did what phase 2 Aaron
</commit_message>
<xml_diff>
--- a/Organization/Who did what phase 2.docx
+++ b/Organization/Who did what phase 2.docx
@@ -12,12 +12,26 @@
         <w:rPr>
           <w:lang w:val="en-US"/>
         </w:rPr>
-        <w:t xml:space="preserve">René Steeman </w:t>
+        <w:t xml:space="preserve">René </w:t>
+      </w:r>
+      <w:proofErr w:type="spellStart"/>
+      <w:r>
+        <w:rPr>
+          <w:lang w:val="en-US"/>
+        </w:rPr>
+        <w:t>Steeman</w:t>
+      </w:r>
+      <w:proofErr w:type="spellEnd"/>
+      <w:r>
+        <w:rPr>
+          <w:lang w:val="en-US"/>
+        </w:rPr>
+        <w:t xml:space="preserve"> </w:t>
       </w:r>
     </w:p>
     <w:tbl>
       <w:tblPr>
-        <w:tblStyle w:val="Rastertabel1licht"/>
+        <w:tblStyle w:val="GridTable1Light"/>
         <w:tblW w:w="0" w:type="auto"/>
         <w:tblLook w:val="04A0" w:firstRow="1" w:lastRow="0" w:firstColumn="1" w:lastColumn="0" w:noHBand="0" w:noVBand="1"/>
       </w:tblPr>
@@ -2569,7 +2583,7 @@
     </w:p>
     <w:tbl>
       <w:tblPr>
-        <w:tblStyle w:val="Rastertabel1licht"/>
+        <w:tblStyle w:val="GridTable1Light"/>
         <w:tblW w:w="0" w:type="auto"/>
         <w:tblLook w:val="04A0" w:firstRow="1" w:lastRow="0" w:firstColumn="1" w:lastColumn="0" w:noHBand="0" w:noVBand="1"/>
       </w:tblPr>
@@ -2736,7 +2750,7 @@
           </w:tcPr>
           <w:p>
             <w:pPr>
-              <w:pStyle w:val="Lijstalinea"/>
+              <w:pStyle w:val="ListParagraph"/>
               <w:numPr>
                 <w:ilvl w:val="0"/>
                 <w:numId w:val="1"/>
@@ -2763,61 +2777,59 @@
               <w:rPr>
                 <w:lang w:val="en-US"/>
               </w:rPr>
-              <w:t>-order Runge-Kutta Solver</w:t>
-            </w:r>
-          </w:p>
-        </w:tc>
-        <w:tc>
-          <w:tcPr>
-            <w:tcW w:w="4531" w:type="dxa"/>
-          </w:tcPr>
-          <w:p>
-            <w:pPr>
-              <w:cnfStyle w:val="000000000000" w:firstRow="0" w:lastRow="0" w:firstColumn="0" w:lastColumn="0" w:oddVBand="0" w:evenVBand="0" w:oddHBand="0" w:evenHBand="0" w:firstRowFirstColumn="0" w:firstRowLastColumn="0" w:lastRowFirstColumn="0" w:lastRowLastColumn="0"/>
-              <w:rPr>
-                <w:lang w:val="en-US"/>
-              </w:rPr>
-            </w:pPr>
-          </w:p>
-        </w:tc>
-      </w:tr>
-      <w:tr>
-        <w:tc>
-          <w:tcPr>
-            <w:cnfStyle w:val="001000000000" w:firstRow="0" w:lastRow="0" w:firstColumn="1" w:lastColumn="0" w:oddVBand="0" w:evenVBand="0" w:oddHBand="0" w:evenHBand="0" w:firstRowFirstColumn="0" w:firstRowLastColumn="0" w:lastRowFirstColumn="0" w:lastRowLastColumn="0"/>
-            <w:tcW w:w="4531" w:type="dxa"/>
-          </w:tcPr>
-          <w:p>
-            <w:pPr>
-              <w:rPr>
-                <w:b w:val="0"/>
-                <w:bCs w:val="0"/>
-                <w:lang w:val="en-US"/>
-              </w:rPr>
-            </w:pPr>
-            <w:r>
-              <w:rPr>
-                <w:b w:val="0"/>
-                <w:bCs w:val="0"/>
-                <w:lang w:val="en-US"/>
-              </w:rPr>
-              <w:t xml:space="preserve">Research on how to implement a second-order </w:t>
-            </w:r>
-            <w:r>
-              <w:rPr>
-                <w:b w:val="0"/>
-                <w:bCs w:val="0"/>
-                <w:lang w:val="en-US"/>
-              </w:rPr>
-              <w:t>multivariable</w:t>
-            </w:r>
-            <w:r>
-              <w:rPr>
-                <w:b w:val="0"/>
-                <w:bCs w:val="0"/>
-                <w:lang w:val="en-US"/>
-              </w:rPr>
-              <w:t xml:space="preserve"> system.</w:t>
+              <w:t>-order Runge-</w:t>
+            </w:r>
+            <w:proofErr w:type="spellStart"/>
+            <w:r>
+              <w:rPr>
+                <w:lang w:val="en-US"/>
+              </w:rPr>
+              <w:t>Kutta</w:t>
+            </w:r>
+            <w:proofErr w:type="spellEnd"/>
+            <w:r>
+              <w:rPr>
+                <w:lang w:val="en-US"/>
+              </w:rPr>
+              <w:t xml:space="preserve"> Solver</w:t>
+            </w:r>
+          </w:p>
+        </w:tc>
+        <w:tc>
+          <w:tcPr>
+            <w:tcW w:w="4531" w:type="dxa"/>
+          </w:tcPr>
+          <w:p>
+            <w:pPr>
+              <w:cnfStyle w:val="000000000000" w:firstRow="0" w:lastRow="0" w:firstColumn="0" w:lastColumn="0" w:oddVBand="0" w:evenVBand="0" w:oddHBand="0" w:evenHBand="0" w:firstRowFirstColumn="0" w:firstRowLastColumn="0" w:lastRowFirstColumn="0" w:lastRowLastColumn="0"/>
+              <w:rPr>
+                <w:lang w:val="en-US"/>
+              </w:rPr>
+            </w:pPr>
+          </w:p>
+        </w:tc>
+      </w:tr>
+      <w:tr>
+        <w:tc>
+          <w:tcPr>
+            <w:cnfStyle w:val="001000000000" w:firstRow="0" w:lastRow="0" w:firstColumn="1" w:lastColumn="0" w:oddVBand="0" w:evenVBand="0" w:oddHBand="0" w:evenHBand="0" w:firstRowFirstColumn="0" w:firstRowLastColumn="0" w:lastRowFirstColumn="0" w:lastRowLastColumn="0"/>
+            <w:tcW w:w="4531" w:type="dxa"/>
+          </w:tcPr>
+          <w:p>
+            <w:pPr>
+              <w:rPr>
+                <w:b w:val="0"/>
+                <w:bCs w:val="0"/>
+                <w:lang w:val="en-US"/>
+              </w:rPr>
+            </w:pPr>
+            <w:r>
+              <w:rPr>
+                <w:b w:val="0"/>
+                <w:bCs w:val="0"/>
+                <w:lang w:val="en-US"/>
+              </w:rPr>
+              <w:t>Research on how to implement a second-order multivariable system.</w:t>
             </w:r>
           </w:p>
         </w:tc>
@@ -2898,7 +2910,29 @@
                 <w:iCs/>
                 <w:lang w:val="en-US"/>
               </w:rPr>
-              <w:t>-order Runge-Kutta Solver</w:t>
+              <w:t>-order Runge-</w:t>
+            </w:r>
+            <w:proofErr w:type="spellStart"/>
+            <w:r>
+              <w:rPr>
+                <w:b w:val="0"/>
+                <w:bCs w:val="0"/>
+                <w:i/>
+                <w:iCs/>
+                <w:lang w:val="en-US"/>
+              </w:rPr>
+              <w:t>Kutta</w:t>
+            </w:r>
+            <w:proofErr w:type="spellEnd"/>
+            <w:r>
+              <w:rPr>
+                <w:b w:val="0"/>
+                <w:bCs w:val="0"/>
+                <w:i/>
+                <w:iCs/>
+                <w:lang w:val="en-US"/>
+              </w:rPr>
+              <w:t xml:space="preserve"> Solver</w:t>
             </w:r>
             <w:r>
               <w:rPr>
@@ -2950,15 +2984,7 @@
                 <w:bCs w:val="0"/>
                 <w:lang w:val="en-US"/>
               </w:rPr>
-              <w:t>I</w:t>
-            </w:r>
-            <w:r>
-              <w:rPr>
-                <w:b w:val="0"/>
-                <w:bCs w:val="0"/>
-                <w:lang w:val="en-US"/>
-              </w:rPr>
-              <w:t xml:space="preserve">mplementation of the </w:t>
+              <w:t xml:space="preserve">Implementation of the </w:t>
             </w:r>
             <w:r>
               <w:rPr>
@@ -2989,7 +3015,29 @@
                 <w:iCs/>
                 <w:lang w:val="en-US"/>
               </w:rPr>
-              <w:t>-order Runge-Kutta Solver</w:t>
+              <w:t>-order Runge-</w:t>
+            </w:r>
+            <w:proofErr w:type="spellStart"/>
+            <w:r>
+              <w:rPr>
+                <w:b w:val="0"/>
+                <w:bCs w:val="0"/>
+                <w:i/>
+                <w:iCs/>
+                <w:lang w:val="en-US"/>
+              </w:rPr>
+              <w:t>Kutta</w:t>
+            </w:r>
+            <w:proofErr w:type="spellEnd"/>
+            <w:r>
+              <w:rPr>
+                <w:b w:val="0"/>
+                <w:bCs w:val="0"/>
+                <w:i/>
+                <w:iCs/>
+                <w:lang w:val="en-US"/>
+              </w:rPr>
+              <w:t xml:space="preserve"> Solver</w:t>
             </w:r>
             <w:r>
               <w:rPr>
@@ -3059,7 +3107,7 @@
           </w:tcPr>
           <w:p>
             <w:pPr>
-              <w:pStyle w:val="Lijstalinea"/>
+              <w:pStyle w:val="ListParagraph"/>
               <w:numPr>
                 <w:ilvl w:val="0"/>
                 <w:numId w:val="1"/>
@@ -3069,11 +3117,33 @@
                 <w:lang w:val="en-US"/>
               </w:rPr>
             </w:pPr>
-            <w:r>
-              <w:rPr>
-                <w:lang w:val="en-US"/>
-              </w:rPr>
-              <w:t>Second-order Verlet Solver</w:t>
+            <w:proofErr w:type="gramStart"/>
+            <w:r>
+              <w:rPr>
+                <w:lang w:val="en-US"/>
+              </w:rPr>
+              <w:t>Second-order</w:t>
+            </w:r>
+            <w:proofErr w:type="gramEnd"/>
+            <w:r>
+              <w:rPr>
+                <w:lang w:val="en-US"/>
+              </w:rPr>
+              <w:t xml:space="preserve"> </w:t>
+            </w:r>
+            <w:proofErr w:type="spellStart"/>
+            <w:r>
+              <w:rPr>
+                <w:lang w:val="en-US"/>
+              </w:rPr>
+              <w:t>Verlet</w:t>
+            </w:r>
+            <w:proofErr w:type="spellEnd"/>
+            <w:r>
+              <w:rPr>
+                <w:lang w:val="en-US"/>
+              </w:rPr>
+              <w:t xml:space="preserve"> Solver</w:t>
             </w:r>
             <w:r>
               <w:rPr>
@@ -3171,6 +3241,7 @@
               </w:rPr>
               <w:t xml:space="preserve">the </w:t>
             </w:r>
+            <w:proofErr w:type="gramStart"/>
             <w:r>
               <w:rPr>
                 <w:b w:val="0"/>
@@ -3179,68 +3250,9 @@
                 <w:iCs/>
                 <w:lang w:val="en-US"/>
               </w:rPr>
-              <w:t>second-order Verlet Solver</w:t>
-            </w:r>
-            <w:r>
-              <w:rPr>
-                <w:b w:val="0"/>
-                <w:bCs w:val="0"/>
-                <w:lang w:val="en-US"/>
-              </w:rPr>
-              <w:t>.</w:t>
-            </w:r>
-          </w:p>
-        </w:tc>
-        <w:tc>
-          <w:tcPr>
-            <w:tcW w:w="4531" w:type="dxa"/>
-          </w:tcPr>
-          <w:p>
-            <w:pPr>
-              <w:cnfStyle w:val="000000000000" w:firstRow="0" w:lastRow="0" w:firstColumn="0" w:lastColumn="0" w:oddVBand="0" w:evenVBand="0" w:oddHBand="0" w:evenHBand="0" w:firstRowFirstColumn="0" w:firstRowLastColumn="0" w:lastRowFirstColumn="0" w:lastRowLastColumn="0"/>
-              <w:rPr>
-                <w:lang w:val="en-US"/>
-              </w:rPr>
-            </w:pPr>
-            <w:r>
-              <w:rPr>
-                <w:lang w:val="en-US"/>
-              </w:rPr>
-              <w:t>2</w:t>
-            </w:r>
-          </w:p>
-        </w:tc>
-      </w:tr>
-      <w:tr>
-        <w:tc>
-          <w:tcPr>
-            <w:cnfStyle w:val="001000000000" w:firstRow="0" w:lastRow="0" w:firstColumn="1" w:lastColumn="0" w:oddVBand="0" w:evenVBand="0" w:oddHBand="0" w:evenHBand="0" w:firstRowFirstColumn="0" w:firstRowLastColumn="0" w:lastRowFirstColumn="0" w:lastRowLastColumn="0"/>
-            <w:tcW w:w="4531" w:type="dxa"/>
-          </w:tcPr>
-          <w:p>
-            <w:pPr>
-              <w:rPr>
-                <w:b w:val="0"/>
-                <w:bCs w:val="0"/>
-                <w:lang w:val="en-US"/>
-              </w:rPr>
-            </w:pPr>
-            <w:r>
-              <w:rPr>
-                <w:b w:val="0"/>
-                <w:bCs w:val="0"/>
-                <w:lang w:val="en-US"/>
-              </w:rPr>
-              <w:t>I</w:t>
-            </w:r>
-            <w:r>
-              <w:rPr>
-                <w:b w:val="0"/>
-                <w:bCs w:val="0"/>
-                <w:lang w:val="en-US"/>
-              </w:rPr>
-              <w:t xml:space="preserve">mplementation of the </w:t>
-            </w:r>
+              <w:t>second-order</w:t>
+            </w:r>
+            <w:proofErr w:type="gramEnd"/>
             <w:r>
               <w:rPr>
                 <w:b w:val="0"/>
@@ -3249,68 +3261,9 @@
                 <w:iCs/>
                 <w:lang w:val="en-US"/>
               </w:rPr>
-              <w:t>second-order Verlet Solver</w:t>
-            </w:r>
-            <w:r>
-              <w:rPr>
-                <w:b w:val="0"/>
-                <w:bCs w:val="0"/>
-                <w:lang w:val="en-US"/>
-              </w:rPr>
-              <w:t>.</w:t>
-            </w:r>
-          </w:p>
-        </w:tc>
-        <w:tc>
-          <w:tcPr>
-            <w:tcW w:w="4531" w:type="dxa"/>
-          </w:tcPr>
-          <w:p>
-            <w:pPr>
-              <w:cnfStyle w:val="000000000000" w:firstRow="0" w:lastRow="0" w:firstColumn="0" w:lastColumn="0" w:oddVBand="0" w:evenVBand="0" w:oddHBand="0" w:evenHBand="0" w:firstRowFirstColumn="0" w:firstRowLastColumn="0" w:lastRowFirstColumn="0" w:lastRowLastColumn="0"/>
-              <w:rPr>
-                <w:lang w:val="en-US"/>
-              </w:rPr>
-            </w:pPr>
-            <w:r>
-              <w:rPr>
-                <w:lang w:val="en-US"/>
-              </w:rPr>
-              <w:t>2</w:t>
-            </w:r>
-          </w:p>
-        </w:tc>
-      </w:tr>
-      <w:tr>
-        <w:tc>
-          <w:tcPr>
-            <w:cnfStyle w:val="001000000000" w:firstRow="0" w:lastRow="0" w:firstColumn="1" w:lastColumn="0" w:oddVBand="0" w:evenVBand="0" w:oddHBand="0" w:evenHBand="0" w:firstRowFirstColumn="0" w:firstRowLastColumn="0" w:lastRowFirstColumn="0" w:lastRowLastColumn="0"/>
-            <w:tcW w:w="4531" w:type="dxa"/>
-          </w:tcPr>
-          <w:p>
-            <w:pPr>
-              <w:rPr>
-                <w:b w:val="0"/>
-                <w:bCs w:val="0"/>
-                <w:lang w:val="en-US"/>
-              </w:rPr>
-            </w:pPr>
-            <w:r>
-              <w:rPr>
-                <w:b w:val="0"/>
-                <w:bCs w:val="0"/>
-                <w:lang w:val="en-US"/>
-              </w:rPr>
-              <w:t xml:space="preserve">Research on </w:t>
-            </w:r>
-            <w:r>
-              <w:rPr>
-                <w:b w:val="0"/>
-                <w:bCs w:val="0"/>
-                <w:lang w:val="en-US"/>
-              </w:rPr>
-              <w:t xml:space="preserve">the </w:t>
-            </w:r>
+              <w:t xml:space="preserve"> </w:t>
+            </w:r>
+            <w:proofErr w:type="spellStart"/>
             <w:r>
               <w:rPr>
                 <w:b w:val="0"/>
@@ -3319,68 +3272,9 @@
                 <w:iCs/>
                 <w:lang w:val="en-US"/>
               </w:rPr>
-              <w:t>second-order Velocity Verlet Solver</w:t>
-            </w:r>
-            <w:r>
-              <w:rPr>
-                <w:b w:val="0"/>
-                <w:bCs w:val="0"/>
-                <w:lang w:val="en-US"/>
-              </w:rPr>
-              <w:t>.</w:t>
-            </w:r>
-          </w:p>
-        </w:tc>
-        <w:tc>
-          <w:tcPr>
-            <w:tcW w:w="4531" w:type="dxa"/>
-          </w:tcPr>
-          <w:p>
-            <w:pPr>
-              <w:cnfStyle w:val="000000000000" w:firstRow="0" w:lastRow="0" w:firstColumn="0" w:lastColumn="0" w:oddVBand="0" w:evenVBand="0" w:oddHBand="0" w:evenHBand="0" w:firstRowFirstColumn="0" w:firstRowLastColumn="0" w:lastRowFirstColumn="0" w:lastRowLastColumn="0"/>
-              <w:rPr>
-                <w:lang w:val="en-US"/>
-              </w:rPr>
-            </w:pPr>
-            <w:r>
-              <w:rPr>
-                <w:lang w:val="en-US"/>
-              </w:rPr>
-              <w:t>2</w:t>
-            </w:r>
-          </w:p>
-        </w:tc>
-      </w:tr>
-      <w:tr>
-        <w:tc>
-          <w:tcPr>
-            <w:cnfStyle w:val="001000000000" w:firstRow="0" w:lastRow="0" w:firstColumn="1" w:lastColumn="0" w:oddVBand="0" w:evenVBand="0" w:oddHBand="0" w:evenHBand="0" w:firstRowFirstColumn="0" w:firstRowLastColumn="0" w:lastRowFirstColumn="0" w:lastRowLastColumn="0"/>
-            <w:tcW w:w="4531" w:type="dxa"/>
-          </w:tcPr>
-          <w:p>
-            <w:pPr>
-              <w:rPr>
-                <w:b w:val="0"/>
-                <w:bCs w:val="0"/>
-                <w:lang w:val="en-US"/>
-              </w:rPr>
-            </w:pPr>
-            <w:r>
-              <w:rPr>
-                <w:b w:val="0"/>
-                <w:bCs w:val="0"/>
-                <w:lang w:val="en-US"/>
-              </w:rPr>
-              <w:t>I</w:t>
-            </w:r>
-            <w:r>
-              <w:rPr>
-                <w:b w:val="0"/>
-                <w:bCs w:val="0"/>
-                <w:lang w:val="en-US"/>
-              </w:rPr>
-              <w:t xml:space="preserve">mplementation of the </w:t>
-            </w:r>
+              <w:t>Verlet</w:t>
+            </w:r>
+            <w:proofErr w:type="spellEnd"/>
             <w:r>
               <w:rPr>
                 <w:b w:val="0"/>
@@ -3389,7 +3283,7 @@
                 <w:iCs/>
                 <w:lang w:val="en-US"/>
               </w:rPr>
-              <w:t>second-order Velocity Verlet Solver</w:t>
+              <w:t xml:space="preserve"> Solver</w:t>
             </w:r>
             <w:r>
               <w:rPr>
@@ -3416,49 +3310,35 @@
               <w:rPr>
                 <w:lang w:val="en-US"/>
               </w:rPr>
-              <w:t>1</w:t>
-            </w:r>
-          </w:p>
-        </w:tc>
-      </w:tr>
-      <w:tr>
-        <w:tc>
-          <w:tcPr>
-            <w:cnfStyle w:val="001000000000" w:firstRow="0" w:lastRow="0" w:firstColumn="1" w:lastColumn="0" w:oddVBand="0" w:evenVBand="0" w:oddHBand="0" w:evenHBand="0" w:firstRowFirstColumn="0" w:firstRowLastColumn="0" w:lastRowFirstColumn="0" w:lastRowLastColumn="0"/>
-            <w:tcW w:w="4531" w:type="dxa"/>
-          </w:tcPr>
-          <w:p>
-            <w:pPr>
-              <w:rPr>
-                <w:b w:val="0"/>
-                <w:bCs w:val="0"/>
-                <w:lang w:val="en-US"/>
-              </w:rPr>
-            </w:pPr>
-          </w:p>
-        </w:tc>
-        <w:tc>
-          <w:tcPr>
-            <w:tcW w:w="4531" w:type="dxa"/>
-          </w:tcPr>
-          <w:p>
-            <w:pPr>
-              <w:cnfStyle w:val="000000000000" w:firstRow="0" w:lastRow="0" w:firstColumn="0" w:lastColumn="0" w:oddVBand="0" w:evenVBand="0" w:oddHBand="0" w:evenHBand="0" w:firstRowFirstColumn="0" w:firstRowLastColumn="0" w:lastRowFirstColumn="0" w:lastRowLastColumn="0"/>
-              <w:rPr>
-                <w:lang w:val="en-US"/>
-              </w:rPr>
-            </w:pPr>
-          </w:p>
-        </w:tc>
-      </w:tr>
-      <w:tr>
-        <w:tc>
-          <w:tcPr>
-            <w:cnfStyle w:val="001000000000" w:firstRow="0" w:lastRow="0" w:firstColumn="1" w:lastColumn="0" w:oddVBand="0" w:evenVBand="0" w:oddHBand="0" w:evenHBand="0" w:firstRowFirstColumn="0" w:firstRowLastColumn="0" w:lastRowFirstColumn="0" w:lastRowLastColumn="0"/>
-            <w:tcW w:w="4531" w:type="dxa"/>
-          </w:tcPr>
-          <w:p>
-            <w:pPr>
+              <w:t>2</w:t>
+            </w:r>
+          </w:p>
+        </w:tc>
+      </w:tr>
+      <w:tr>
+        <w:tc>
+          <w:tcPr>
+            <w:cnfStyle w:val="001000000000" w:firstRow="0" w:lastRow="0" w:firstColumn="1" w:lastColumn="0" w:oddVBand="0" w:evenVBand="0" w:oddHBand="0" w:evenHBand="0" w:firstRowFirstColumn="0" w:firstRowLastColumn="0" w:lastRowFirstColumn="0" w:lastRowLastColumn="0"/>
+            <w:tcW w:w="4531" w:type="dxa"/>
+          </w:tcPr>
+          <w:p>
+            <w:pPr>
+              <w:rPr>
+                <w:b w:val="0"/>
+                <w:bCs w:val="0"/>
+                <w:lang w:val="en-US"/>
+              </w:rPr>
+            </w:pPr>
+            <w:r>
+              <w:rPr>
+                <w:b w:val="0"/>
+                <w:bCs w:val="0"/>
+                <w:lang w:val="en-US"/>
+              </w:rPr>
+              <w:t xml:space="preserve">Implementation of the </w:t>
+            </w:r>
+            <w:proofErr w:type="gramStart"/>
+            <w:r>
               <w:rPr>
                 <w:b w:val="0"/>
                 <w:bCs w:val="0"/>
@@ -3466,6 +3346,292 @@
                 <w:iCs/>
                 <w:lang w:val="en-US"/>
               </w:rPr>
+              <w:t>second-order</w:t>
+            </w:r>
+            <w:proofErr w:type="gramEnd"/>
+            <w:r>
+              <w:rPr>
+                <w:b w:val="0"/>
+                <w:bCs w:val="0"/>
+                <w:i/>
+                <w:iCs/>
+                <w:lang w:val="en-US"/>
+              </w:rPr>
+              <w:t xml:space="preserve"> </w:t>
+            </w:r>
+            <w:proofErr w:type="spellStart"/>
+            <w:r>
+              <w:rPr>
+                <w:b w:val="0"/>
+                <w:bCs w:val="0"/>
+                <w:i/>
+                <w:iCs/>
+                <w:lang w:val="en-US"/>
+              </w:rPr>
+              <w:t>Verlet</w:t>
+            </w:r>
+            <w:proofErr w:type="spellEnd"/>
+            <w:r>
+              <w:rPr>
+                <w:b w:val="0"/>
+                <w:bCs w:val="0"/>
+                <w:i/>
+                <w:iCs/>
+                <w:lang w:val="en-US"/>
+              </w:rPr>
+              <w:t xml:space="preserve"> Solver</w:t>
+            </w:r>
+            <w:r>
+              <w:rPr>
+                <w:b w:val="0"/>
+                <w:bCs w:val="0"/>
+                <w:lang w:val="en-US"/>
+              </w:rPr>
+              <w:t>.</w:t>
+            </w:r>
+          </w:p>
+        </w:tc>
+        <w:tc>
+          <w:tcPr>
+            <w:tcW w:w="4531" w:type="dxa"/>
+          </w:tcPr>
+          <w:p>
+            <w:pPr>
+              <w:cnfStyle w:val="000000000000" w:firstRow="0" w:lastRow="0" w:firstColumn="0" w:lastColumn="0" w:oddVBand="0" w:evenVBand="0" w:oddHBand="0" w:evenHBand="0" w:firstRowFirstColumn="0" w:firstRowLastColumn="0" w:lastRowFirstColumn="0" w:lastRowLastColumn="0"/>
+              <w:rPr>
+                <w:lang w:val="en-US"/>
+              </w:rPr>
+            </w:pPr>
+            <w:r>
+              <w:rPr>
+                <w:lang w:val="en-US"/>
+              </w:rPr>
+              <w:t>2</w:t>
+            </w:r>
+          </w:p>
+        </w:tc>
+      </w:tr>
+      <w:tr>
+        <w:tc>
+          <w:tcPr>
+            <w:cnfStyle w:val="001000000000" w:firstRow="0" w:lastRow="0" w:firstColumn="1" w:lastColumn="0" w:oddVBand="0" w:evenVBand="0" w:oddHBand="0" w:evenHBand="0" w:firstRowFirstColumn="0" w:firstRowLastColumn="0" w:lastRowFirstColumn="0" w:lastRowLastColumn="0"/>
+            <w:tcW w:w="4531" w:type="dxa"/>
+          </w:tcPr>
+          <w:p>
+            <w:pPr>
+              <w:rPr>
+                <w:b w:val="0"/>
+                <w:bCs w:val="0"/>
+                <w:lang w:val="en-US"/>
+              </w:rPr>
+            </w:pPr>
+            <w:r>
+              <w:rPr>
+                <w:b w:val="0"/>
+                <w:bCs w:val="0"/>
+                <w:lang w:val="en-US"/>
+              </w:rPr>
+              <w:t xml:space="preserve">Research on </w:t>
+            </w:r>
+            <w:r>
+              <w:rPr>
+                <w:b w:val="0"/>
+                <w:bCs w:val="0"/>
+                <w:lang w:val="en-US"/>
+              </w:rPr>
+              <w:t xml:space="preserve">the </w:t>
+            </w:r>
+            <w:r>
+              <w:rPr>
+                <w:b w:val="0"/>
+                <w:bCs w:val="0"/>
+                <w:i/>
+                <w:iCs/>
+                <w:lang w:val="en-US"/>
+              </w:rPr>
+              <w:t xml:space="preserve">second-order Velocity </w:t>
+            </w:r>
+            <w:proofErr w:type="spellStart"/>
+            <w:r>
+              <w:rPr>
+                <w:b w:val="0"/>
+                <w:bCs w:val="0"/>
+                <w:i/>
+                <w:iCs/>
+                <w:lang w:val="en-US"/>
+              </w:rPr>
+              <w:t>Verlet</w:t>
+            </w:r>
+            <w:proofErr w:type="spellEnd"/>
+            <w:r>
+              <w:rPr>
+                <w:b w:val="0"/>
+                <w:bCs w:val="0"/>
+                <w:i/>
+                <w:iCs/>
+                <w:lang w:val="en-US"/>
+              </w:rPr>
+              <w:t xml:space="preserve"> Solver</w:t>
+            </w:r>
+            <w:r>
+              <w:rPr>
+                <w:b w:val="0"/>
+                <w:bCs w:val="0"/>
+                <w:lang w:val="en-US"/>
+              </w:rPr>
+              <w:t>.</w:t>
+            </w:r>
+          </w:p>
+        </w:tc>
+        <w:tc>
+          <w:tcPr>
+            <w:tcW w:w="4531" w:type="dxa"/>
+          </w:tcPr>
+          <w:p>
+            <w:pPr>
+              <w:cnfStyle w:val="000000000000" w:firstRow="0" w:lastRow="0" w:firstColumn="0" w:lastColumn="0" w:oddVBand="0" w:evenVBand="0" w:oddHBand="0" w:evenHBand="0" w:firstRowFirstColumn="0" w:firstRowLastColumn="0" w:lastRowFirstColumn="0" w:lastRowLastColumn="0"/>
+              <w:rPr>
+                <w:lang w:val="en-US"/>
+              </w:rPr>
+            </w:pPr>
+            <w:r>
+              <w:rPr>
+                <w:lang w:val="en-US"/>
+              </w:rPr>
+              <w:t>2</w:t>
+            </w:r>
+          </w:p>
+        </w:tc>
+      </w:tr>
+      <w:tr>
+        <w:tc>
+          <w:tcPr>
+            <w:cnfStyle w:val="001000000000" w:firstRow="0" w:lastRow="0" w:firstColumn="1" w:lastColumn="0" w:oddVBand="0" w:evenVBand="0" w:oddHBand="0" w:evenHBand="0" w:firstRowFirstColumn="0" w:firstRowLastColumn="0" w:lastRowFirstColumn="0" w:lastRowLastColumn="0"/>
+            <w:tcW w:w="4531" w:type="dxa"/>
+          </w:tcPr>
+          <w:p>
+            <w:pPr>
+              <w:rPr>
+                <w:b w:val="0"/>
+                <w:bCs w:val="0"/>
+                <w:lang w:val="en-US"/>
+              </w:rPr>
+            </w:pPr>
+            <w:r>
+              <w:rPr>
+                <w:b w:val="0"/>
+                <w:bCs w:val="0"/>
+                <w:lang w:val="en-US"/>
+              </w:rPr>
+              <w:t xml:space="preserve">Implementation of the </w:t>
+            </w:r>
+            <w:r>
+              <w:rPr>
+                <w:b w:val="0"/>
+                <w:bCs w:val="0"/>
+                <w:i/>
+                <w:iCs/>
+                <w:lang w:val="en-US"/>
+              </w:rPr>
+              <w:t xml:space="preserve">second-order Velocity </w:t>
+            </w:r>
+            <w:proofErr w:type="spellStart"/>
+            <w:r>
+              <w:rPr>
+                <w:b w:val="0"/>
+                <w:bCs w:val="0"/>
+                <w:i/>
+                <w:iCs/>
+                <w:lang w:val="en-US"/>
+              </w:rPr>
+              <w:t>Verlet</w:t>
+            </w:r>
+            <w:proofErr w:type="spellEnd"/>
+            <w:r>
+              <w:rPr>
+                <w:b w:val="0"/>
+                <w:bCs w:val="0"/>
+                <w:i/>
+                <w:iCs/>
+                <w:lang w:val="en-US"/>
+              </w:rPr>
+              <w:t xml:space="preserve"> Solver</w:t>
+            </w:r>
+            <w:r>
+              <w:rPr>
+                <w:b w:val="0"/>
+                <w:bCs w:val="0"/>
+                <w:lang w:val="en-US"/>
+              </w:rPr>
+              <w:t>.</w:t>
+            </w:r>
+          </w:p>
+        </w:tc>
+        <w:tc>
+          <w:tcPr>
+            <w:tcW w:w="4531" w:type="dxa"/>
+          </w:tcPr>
+          <w:p>
+            <w:pPr>
+              <w:cnfStyle w:val="000000000000" w:firstRow="0" w:lastRow="0" w:firstColumn="0" w:lastColumn="0" w:oddVBand="0" w:evenVBand="0" w:oddHBand="0" w:evenHBand="0" w:firstRowFirstColumn="0" w:firstRowLastColumn="0" w:lastRowFirstColumn="0" w:lastRowLastColumn="0"/>
+              <w:rPr>
+                <w:lang w:val="en-US"/>
+              </w:rPr>
+            </w:pPr>
+            <w:r>
+              <w:rPr>
+                <w:lang w:val="en-US"/>
+              </w:rPr>
+              <w:t>1</w:t>
+            </w:r>
+          </w:p>
+        </w:tc>
+      </w:tr>
+      <w:tr>
+        <w:tc>
+          <w:tcPr>
+            <w:cnfStyle w:val="001000000000" w:firstRow="0" w:lastRow="0" w:firstColumn="1" w:lastColumn="0" w:oddVBand="0" w:evenVBand="0" w:oddHBand="0" w:evenHBand="0" w:firstRowFirstColumn="0" w:firstRowLastColumn="0" w:lastRowFirstColumn="0" w:lastRowLastColumn="0"/>
+            <w:tcW w:w="4531" w:type="dxa"/>
+          </w:tcPr>
+          <w:p>
+            <w:pPr>
+              <w:rPr>
+                <w:b w:val="0"/>
+                <w:bCs w:val="0"/>
+                <w:lang w:val="en-US"/>
+              </w:rPr>
+            </w:pPr>
+          </w:p>
+        </w:tc>
+        <w:tc>
+          <w:tcPr>
+            <w:tcW w:w="4531" w:type="dxa"/>
+          </w:tcPr>
+          <w:p>
+            <w:pPr>
+              <w:cnfStyle w:val="000000000000" w:firstRow="0" w:lastRow="0" w:firstColumn="0" w:lastColumn="0" w:oddVBand="0" w:evenVBand="0" w:oddHBand="0" w:evenHBand="0" w:firstRowFirstColumn="0" w:firstRowLastColumn="0" w:lastRowFirstColumn="0" w:lastRowLastColumn="0"/>
+              <w:rPr>
+                <w:lang w:val="en-US"/>
+              </w:rPr>
+            </w:pPr>
+          </w:p>
+        </w:tc>
+      </w:tr>
+      <w:tr>
+        <w:tc>
+          <w:tcPr>
+            <w:cnfStyle w:val="001000000000" w:firstRow="0" w:lastRow="0" w:firstColumn="1" w:lastColumn="0" w:oddVBand="0" w:evenVBand="0" w:oddHBand="0" w:evenHBand="0" w:firstRowFirstColumn="0" w:firstRowLastColumn="0" w:lastRowFirstColumn="0" w:lastRowLastColumn="0"/>
+            <w:tcW w:w="4531" w:type="dxa"/>
+          </w:tcPr>
+          <w:p>
+            <w:pPr>
+              <w:rPr>
+                <w:b w:val="0"/>
+                <w:bCs w:val="0"/>
+                <w:i/>
+                <w:iCs/>
+                <w:lang w:val="en-US"/>
+              </w:rPr>
             </w:pPr>
             <w:r>
               <w:rPr>
@@ -3481,32 +3647,24 @@
                 <w:bCs w:val="0"/>
                 <w:lang w:val="en-US"/>
               </w:rPr>
+              <w:t xml:space="preserve">  (excl. Euler Solver)</w:t>
+            </w:r>
+            <w:r>
+              <w:rPr>
+                <w:b w:val="0"/>
+                <w:bCs w:val="0"/>
+                <w:lang w:val="en-US"/>
+              </w:rPr>
+              <w:t>.</w:t>
+            </w:r>
+            <w:r>
+              <w:rPr>
+                <w:b w:val="0"/>
+                <w:bCs w:val="0"/>
+                <w:lang w:val="en-US"/>
+              </w:rPr>
               <w:t xml:space="preserve"> </w:t>
             </w:r>
-            <w:r>
-              <w:rPr>
-                <w:b w:val="0"/>
-                <w:bCs w:val="0"/>
-                <w:lang w:val="en-US"/>
-              </w:rPr>
-              <w:t xml:space="preserve"> (excl. Euler Solver)</w:t>
-            </w:r>
-            <w:r>
-              <w:rPr>
-                <w:b w:val="0"/>
-                <w:bCs w:val="0"/>
-                <w:lang w:val="en-US"/>
-              </w:rPr>
-              <w:t>.</w:t>
-            </w:r>
-            <w:r>
-              <w:rPr>
-                <w:b w:val="0"/>
-                <w:bCs w:val="0"/>
-                <w:lang w:val="en-US"/>
-              </w:rPr>
-              <w:t xml:space="preserve"> </w:t>
-            </w:r>
           </w:p>
         </w:tc>
         <w:tc>
@@ -3555,15 +3713,7 @@
                 <w:bCs w:val="0"/>
                 <w:lang w:val="en-US"/>
               </w:rPr>
-              <w:t>Added bounds such that the ball cannot leave the course</w:t>
-            </w:r>
-            <w:r>
-              <w:rPr>
-                <w:b w:val="0"/>
-                <w:bCs w:val="0"/>
-                <w:lang w:val="en-US"/>
-              </w:rPr>
-              <w:t xml:space="preserve"> for all solvers (excl. Euler Solver).</w:t>
+              <w:t>Added bounds such that the ball cannot leave the course for all solvers (excl. Euler Solver).</w:t>
             </w:r>
           </w:p>
         </w:tc>
@@ -3993,6 +4143,546 @@
         </w:rPr>
         <w:t>6</w:t>
       </w:r>
+    </w:p>
+    <w:p>
+      <w:pPr>
+        <w:rPr>
+          <w:lang w:val="en-US"/>
+        </w:rPr>
+      </w:pPr>
+      <w:r>
+        <w:rPr>
+          <w:lang w:val="en-US"/>
+        </w:rPr>
+        <w:br w:type="page"/>
+      </w:r>
+    </w:p>
+    <w:p>
+      <w:pPr>
+        <w:rPr>
+          <w:lang w:val="en-US"/>
+        </w:rPr>
+      </w:pPr>
+      <w:r>
+        <w:rPr>
+          <w:lang w:val="en-US"/>
+        </w:rPr>
+        <w:lastRenderedPageBreak/>
+        <w:t>Aaron Schapira</w:t>
+      </w:r>
+    </w:p>
+    <w:tbl>
+      <w:tblPr>
+        <w:tblStyle w:val="TableGrid"/>
+        <w:tblW w:w="0" w:type="auto"/>
+        <w:tblLook w:val="04A0" w:firstRow="1" w:lastRow="0" w:firstColumn="1" w:lastColumn="0" w:noHBand="0" w:noVBand="1"/>
+      </w:tblPr>
+      <w:tblGrid>
+        <w:gridCol w:w="4531"/>
+        <w:gridCol w:w="4531"/>
+      </w:tblGrid>
+      <w:tr>
+        <w:tc>
+          <w:tcPr>
+            <w:tcW w:w="4531" w:type="dxa"/>
+          </w:tcPr>
+          <w:p>
+            <w:pPr>
+              <w:rPr>
+                <w:b/>
+                <w:bCs/>
+                <w:lang w:val="en-US"/>
+              </w:rPr>
+            </w:pPr>
+            <w:r>
+              <w:rPr>
+                <w:b/>
+                <w:bCs/>
+                <w:lang w:val="en-US"/>
+              </w:rPr>
+              <w:t>What I did</w:t>
+            </w:r>
+          </w:p>
+        </w:tc>
+        <w:tc>
+          <w:tcPr>
+            <w:tcW w:w="4531" w:type="dxa"/>
+          </w:tcPr>
+          <w:p>
+            <w:pPr>
+              <w:rPr>
+                <w:b/>
+                <w:bCs/>
+                <w:lang w:val="en-US"/>
+              </w:rPr>
+            </w:pPr>
+            <w:r>
+              <w:rPr>
+                <w:b/>
+                <w:bCs/>
+                <w:lang w:val="en-US"/>
+              </w:rPr>
+              <w:t>How long I worked on it</w:t>
+            </w:r>
+          </w:p>
+        </w:tc>
+      </w:tr>
+      <w:tr>
+        <w:tc>
+          <w:tcPr>
+            <w:tcW w:w="4531" w:type="dxa"/>
+          </w:tcPr>
+          <w:p>
+            <w:pPr>
+              <w:rPr>
+                <w:b/>
+                <w:bCs/>
+                <w:lang w:val="en-US"/>
+              </w:rPr>
+            </w:pPr>
+            <w:r>
+              <w:rPr>
+                <w:b/>
+                <w:bCs/>
+                <w:lang w:val="en-US"/>
+              </w:rPr>
+              <w:t>Setting up the project</w:t>
+            </w:r>
+          </w:p>
+        </w:tc>
+        <w:tc>
+          <w:tcPr>
+            <w:tcW w:w="4531" w:type="dxa"/>
+          </w:tcPr>
+          <w:p>
+            <w:pPr>
+              <w:rPr>
+                <w:b/>
+                <w:bCs/>
+                <w:lang w:val="en-US"/>
+              </w:rPr>
+            </w:pPr>
+          </w:p>
+        </w:tc>
+      </w:tr>
+      <w:tr>
+        <w:tc>
+          <w:tcPr>
+            <w:tcW w:w="4531" w:type="dxa"/>
+          </w:tcPr>
+          <w:p>
+            <w:pPr>
+              <w:rPr>
+                <w:lang w:val="en-US"/>
+              </w:rPr>
+            </w:pPr>
+            <w:r>
+              <w:rPr>
+                <w:lang w:val="en-US"/>
+              </w:rPr>
+              <w:t>Trying to set up the project on mac, fix the bug…</w:t>
+            </w:r>
+          </w:p>
+        </w:tc>
+        <w:tc>
+          <w:tcPr>
+            <w:tcW w:w="4531" w:type="dxa"/>
+          </w:tcPr>
+          <w:p>
+            <w:pPr>
+              <w:rPr>
+                <w:lang w:val="en-US"/>
+              </w:rPr>
+            </w:pPr>
+            <w:r>
+              <w:rPr>
+                <w:lang w:val="en-US"/>
+              </w:rPr>
+              <w:t>6 hours</w:t>
+            </w:r>
+          </w:p>
+        </w:tc>
+      </w:tr>
+      <w:tr>
+        <w:tc>
+          <w:tcPr>
+            <w:tcW w:w="4531" w:type="dxa"/>
+          </w:tcPr>
+          <w:p>
+            <w:pPr>
+              <w:rPr>
+                <w:lang w:val="en-US"/>
+              </w:rPr>
+            </w:pPr>
+            <w:r>
+              <w:rPr>
+                <w:lang w:val="en-US"/>
+              </w:rPr>
+              <w:t>Setting up the project on an old computer (Download Java, IDE, Gradle)</w:t>
+            </w:r>
+          </w:p>
+        </w:tc>
+        <w:tc>
+          <w:tcPr>
+            <w:tcW w:w="4531" w:type="dxa"/>
+          </w:tcPr>
+          <w:p>
+            <w:pPr>
+              <w:rPr>
+                <w:lang w:val="en-US"/>
+              </w:rPr>
+            </w:pPr>
+            <w:r>
+              <w:rPr>
+                <w:lang w:val="en-US"/>
+              </w:rPr>
+              <w:t>2 hours</w:t>
+            </w:r>
+          </w:p>
+        </w:tc>
+      </w:tr>
+      <w:tr>
+        <w:tc>
+          <w:tcPr>
+            <w:tcW w:w="4531" w:type="dxa"/>
+          </w:tcPr>
+          <w:p>
+            <w:pPr>
+              <w:rPr>
+                <w:b/>
+                <w:bCs/>
+                <w:lang w:val="en-US"/>
+              </w:rPr>
+            </w:pPr>
+            <w:r>
+              <w:rPr>
+                <w:b/>
+                <w:bCs/>
+                <w:lang w:val="en-US"/>
+              </w:rPr>
+              <w:t>Working on the Bots</w:t>
+            </w:r>
+          </w:p>
+        </w:tc>
+        <w:tc>
+          <w:tcPr>
+            <w:tcW w:w="4531" w:type="dxa"/>
+          </w:tcPr>
+          <w:p>
+            <w:pPr>
+              <w:rPr>
+                <w:lang w:val="en-US"/>
+              </w:rPr>
+            </w:pPr>
+          </w:p>
+        </w:tc>
+      </w:tr>
+      <w:tr>
+        <w:tc>
+          <w:tcPr>
+            <w:tcW w:w="4531" w:type="dxa"/>
+          </w:tcPr>
+          <w:p>
+            <w:pPr>
+              <w:rPr>
+                <w:lang w:val="en-US"/>
+              </w:rPr>
+            </w:pPr>
+            <w:r>
+              <w:rPr>
+                <w:lang w:val="en-US"/>
+              </w:rPr>
+              <w:t>Research on the bot (for naïve bot)</w:t>
+            </w:r>
+          </w:p>
+        </w:tc>
+        <w:tc>
+          <w:tcPr>
+            <w:tcW w:w="4531" w:type="dxa"/>
+          </w:tcPr>
+          <w:p>
+            <w:pPr>
+              <w:rPr>
+                <w:lang w:val="en-US"/>
+              </w:rPr>
+            </w:pPr>
+            <w:r>
+              <w:rPr>
+                <w:lang w:val="en-US"/>
+              </w:rPr>
+              <w:t>3 hours</w:t>
+            </w:r>
+          </w:p>
+        </w:tc>
+      </w:tr>
+      <w:tr>
+        <w:tc>
+          <w:tcPr>
+            <w:tcW w:w="4531" w:type="dxa"/>
+          </w:tcPr>
+          <w:p>
+            <w:pPr>
+              <w:rPr>
+                <w:lang w:val="en-US"/>
+              </w:rPr>
+            </w:pPr>
+            <w:r>
+              <w:rPr>
+                <w:lang w:val="en-US"/>
+              </w:rPr>
+              <w:t>Research on the bot (for Brute Force)</w:t>
+            </w:r>
+          </w:p>
+        </w:tc>
+        <w:tc>
+          <w:tcPr>
+            <w:tcW w:w="4531" w:type="dxa"/>
+          </w:tcPr>
+          <w:p>
+            <w:pPr>
+              <w:rPr>
+                <w:lang w:val="en-US"/>
+              </w:rPr>
+            </w:pPr>
+            <w:r>
+              <w:rPr>
+                <w:lang w:val="en-US"/>
+              </w:rPr>
+              <w:t>2 hours</w:t>
+            </w:r>
+          </w:p>
+        </w:tc>
+      </w:tr>
+      <w:tr>
+        <w:tc>
+          <w:tcPr>
+            <w:tcW w:w="4531" w:type="dxa"/>
+          </w:tcPr>
+          <w:p>
+            <w:pPr>
+              <w:rPr>
+                <w:lang w:val="en-US"/>
+              </w:rPr>
+            </w:pPr>
+            <w:r>
+              <w:rPr>
+                <w:lang w:val="en-US"/>
+              </w:rPr>
+              <w:t>Implementing the Naïve Bot</w:t>
+            </w:r>
+          </w:p>
+        </w:tc>
+        <w:tc>
+          <w:tcPr>
+            <w:tcW w:w="4531" w:type="dxa"/>
+          </w:tcPr>
+          <w:p>
+            <w:pPr>
+              <w:rPr>
+                <w:lang w:val="en-US"/>
+              </w:rPr>
+            </w:pPr>
+            <w:r>
+              <w:rPr>
+                <w:lang w:val="en-US"/>
+              </w:rPr>
+              <w:t>5 hours</w:t>
+            </w:r>
+          </w:p>
+        </w:tc>
+      </w:tr>
+      <w:tr>
+        <w:tc>
+          <w:tcPr>
+            <w:tcW w:w="4531" w:type="dxa"/>
+          </w:tcPr>
+          <w:p>
+            <w:pPr>
+              <w:rPr>
+                <w:lang w:val="en-US"/>
+              </w:rPr>
+            </w:pPr>
+            <w:r>
+              <w:rPr>
+                <w:lang w:val="en-US"/>
+              </w:rPr>
+              <w:t>Implementing the brute force Bot</w:t>
+            </w:r>
+          </w:p>
+        </w:tc>
+        <w:tc>
+          <w:tcPr>
+            <w:tcW w:w="4531" w:type="dxa"/>
+          </w:tcPr>
+          <w:p>
+            <w:pPr>
+              <w:rPr>
+                <w:lang w:val="en-US"/>
+              </w:rPr>
+            </w:pPr>
+            <w:r>
+              <w:rPr>
+                <w:lang w:val="en-US"/>
+              </w:rPr>
+              <w:t>2 hours</w:t>
+            </w:r>
+          </w:p>
+        </w:tc>
+      </w:tr>
+      <w:tr>
+        <w:tc>
+          <w:tcPr>
+            <w:tcW w:w="4531" w:type="dxa"/>
+          </w:tcPr>
+          <w:p>
+            <w:pPr>
+              <w:rPr>
+                <w:b/>
+                <w:bCs/>
+                <w:lang w:val="en-US"/>
+              </w:rPr>
+            </w:pPr>
+            <w:r>
+              <w:rPr>
+                <w:b/>
+                <w:bCs/>
+                <w:lang w:val="en-US"/>
+              </w:rPr>
+              <w:t>Help others</w:t>
+            </w:r>
+          </w:p>
+        </w:tc>
+        <w:tc>
+          <w:tcPr>
+            <w:tcW w:w="4531" w:type="dxa"/>
+          </w:tcPr>
+          <w:p>
+            <w:pPr>
+              <w:rPr>
+                <w:lang w:val="en-US"/>
+              </w:rPr>
+            </w:pPr>
+          </w:p>
+        </w:tc>
+      </w:tr>
+      <w:tr>
+        <w:tc>
+          <w:tcPr>
+            <w:tcW w:w="4531" w:type="dxa"/>
+          </w:tcPr>
+          <w:p>
+            <w:pPr>
+              <w:rPr>
+                <w:lang w:val="en-US"/>
+              </w:rPr>
+            </w:pPr>
+            <w:r>
+              <w:rPr>
+                <w:lang w:val="en-US"/>
+              </w:rPr>
+              <w:t>Help creating the old Input-Output Module</w:t>
+            </w:r>
+          </w:p>
+        </w:tc>
+        <w:tc>
+          <w:tcPr>
+            <w:tcW w:w="4531" w:type="dxa"/>
+          </w:tcPr>
+          <w:p>
+            <w:pPr>
+              <w:rPr>
+                <w:lang w:val="en-US"/>
+              </w:rPr>
+            </w:pPr>
+            <w:r>
+              <w:rPr>
+                <w:lang w:val="en-US"/>
+              </w:rPr>
+              <w:t>1 hour</w:t>
+            </w:r>
+          </w:p>
+        </w:tc>
+      </w:tr>
+      <w:tr>
+        <w:tc>
+          <w:tcPr>
+            <w:tcW w:w="4531" w:type="dxa"/>
+          </w:tcPr>
+          <w:p>
+            <w:pPr>
+              <w:rPr>
+                <w:lang w:val="en-US"/>
+              </w:rPr>
+            </w:pPr>
+          </w:p>
+        </w:tc>
+        <w:tc>
+          <w:tcPr>
+            <w:tcW w:w="4531" w:type="dxa"/>
+          </w:tcPr>
+          <w:p>
+            <w:pPr>
+              <w:rPr>
+                <w:lang w:val="en-US"/>
+              </w:rPr>
+            </w:pPr>
+          </w:p>
+        </w:tc>
+      </w:tr>
+      <w:tr>
+        <w:tc>
+          <w:tcPr>
+            <w:tcW w:w="4531" w:type="dxa"/>
+          </w:tcPr>
+          <w:p>
+            <w:pPr>
+              <w:rPr>
+                <w:lang w:val="en-US"/>
+              </w:rPr>
+            </w:pPr>
+            <w:r>
+              <w:rPr>
+                <w:lang w:val="en-US"/>
+              </w:rPr>
+              <w:t>Total in hours</w:t>
+            </w:r>
+          </w:p>
+        </w:tc>
+        <w:tc>
+          <w:tcPr>
+            <w:tcW w:w="4531" w:type="dxa"/>
+          </w:tcPr>
+          <w:p>
+            <w:pPr>
+              <w:rPr>
+                <w:lang w:val="en-US"/>
+              </w:rPr>
+            </w:pPr>
+            <w:r>
+              <w:rPr>
+                <w:lang w:val="en-US"/>
+              </w:rPr>
+              <w:t>21 hours</w:t>
+            </w:r>
+            <w:bookmarkStart w:id="0" w:name="_GoBack"/>
+            <w:bookmarkEnd w:id="0"/>
+          </w:p>
+        </w:tc>
+      </w:tr>
+    </w:tbl>
+    <w:p>
+      <w:pPr>
+        <w:rPr>
+          <w:lang w:val="en-US"/>
+        </w:rPr>
+      </w:pPr>
+    </w:p>
+    <w:p>
+      <w:pPr>
+        <w:rPr>
+          <w:lang w:val="en-US"/>
+        </w:rPr>
+      </w:pPr>
     </w:p>
     <w:sectPr>
       <w:pgSz w:w="11906" w:h="16838"/>
@@ -4520,7 +5210,7 @@
     <w:lsdException w:name="Unresolved Mention" w:semiHidden="1" w:unhideWhenUsed="1"/>
     <w:lsdException w:name="Smart Link" w:semiHidden="1" w:unhideWhenUsed="1"/>
   </w:latentStyles>
-  <w:style w:type="paragraph" w:default="1" w:styleId="Standaard">
+  <w:style w:type="paragraph" w:default="1" w:styleId="Normal">
     <w:name w:val="Normal"/>
     <w:qFormat/>
     <w:rsid w:val="00291F33"/>
@@ -4528,13 +5218,13 @@
       <w:lang w:val="en-GB"/>
     </w:rPr>
   </w:style>
-  <w:style w:type="character" w:default="1" w:styleId="Standaardalinea-lettertype">
+  <w:style w:type="character" w:default="1" w:styleId="DefaultParagraphFont">
     <w:name w:val="Default Paragraph Font"/>
     <w:uiPriority w:val="1"/>
     <w:semiHidden/>
     <w:unhideWhenUsed/>
   </w:style>
-  <w:style w:type="table" w:default="1" w:styleId="Standaardtabel">
+  <w:style w:type="table" w:default="1" w:styleId="TableNormal">
     <w:name w:val="Normal Table"/>
     <w:uiPriority w:val="99"/>
     <w:semiHidden/>
@@ -4549,15 +5239,15 @@
       </w:tblCellMar>
     </w:tblPr>
   </w:style>
-  <w:style w:type="numbering" w:default="1" w:styleId="Geenlijst">
+  <w:style w:type="numbering" w:default="1" w:styleId="NoList">
     <w:name w:val="No List"/>
     <w:uiPriority w:val="99"/>
     <w:semiHidden/>
     <w:unhideWhenUsed/>
   </w:style>
-  <w:style w:type="table" w:styleId="Tabelraster">
+  <w:style w:type="table" w:styleId="TableGrid">
     <w:name w:val="Table Grid"/>
-    <w:basedOn w:val="Standaardtabel"/>
+    <w:basedOn w:val="TableNormal"/>
     <w:uiPriority w:val="39"/>
     <w:rsid w:val="00E456DD"/>
     <w:pPr>
@@ -4574,9 +5264,9 @@
       </w:tblBorders>
     </w:tblPr>
   </w:style>
-  <w:style w:type="table" w:styleId="Rastertabel1licht">
+  <w:style w:type="table" w:styleId="GridTable1Light">
     <w:name w:val="Grid Table 1 Light"/>
-    <w:basedOn w:val="Standaardtabel"/>
+    <w:basedOn w:val="TableNormal"/>
     <w:uiPriority w:val="46"/>
     <w:rsid w:val="00E456DD"/>
     <w:pPr>
@@ -4631,9 +5321,9 @@
       </w:rPr>
     </w:tblStylePr>
   </w:style>
-  <w:style w:type="paragraph" w:styleId="Lijstalinea">
+  <w:style w:type="paragraph" w:styleId="ListParagraph">
     <w:name w:val="List Paragraph"/>
-    <w:basedOn w:val="Standaard"/>
+    <w:basedOn w:val="Normal"/>
     <w:uiPriority w:val="34"/>
     <w:qFormat/>
     <w:rsid w:val="002679E9"/>

</xml_diff>

<commit_message>
Update Who did what phase 2
</commit_message>
<xml_diff>
--- a/Organization/Who did what phase 2.docx
+++ b/Organization/Who did what phase 2.docx
@@ -1,6 +1,6 @@
 
 <file path=word/document.xml><?xml version="1.0" encoding="utf-8"?>
-<w:document xmlns:wpc="http://schemas.microsoft.com/office/word/2010/wordprocessingCanvas" xmlns:cx="http://schemas.microsoft.com/office/drawing/2014/chartex" xmlns:cx1="http://schemas.microsoft.com/office/drawing/2015/9/8/chartex" xmlns:cx2="http://schemas.microsoft.com/office/drawing/2015/10/21/chartex" xmlns:cx3="http://schemas.microsoft.com/office/drawing/2016/5/9/chartex" xmlns:cx4="http://schemas.microsoft.com/office/drawing/2016/5/10/chartex" xmlns:cx5="http://schemas.microsoft.com/office/drawing/2016/5/11/chartex" xmlns:cx6="http://schemas.microsoft.com/office/drawing/2016/5/12/chartex" xmlns:cx7="http://schemas.microsoft.com/office/drawing/2016/5/13/chartex" xmlns:cx8="http://schemas.microsoft.com/office/drawing/2016/5/14/chartex" xmlns:mc="http://schemas.openxmlformats.org/markup-compatibility/2006" xmlns:aink="http://schemas.microsoft.com/office/drawing/2016/ink" xmlns:am3d="http://schemas.microsoft.com/office/drawing/2017/model3d" xmlns:o="urn:schemas-microsoft-com:office:office" xmlns:r="http://schemas.openxmlformats.org/officeDocument/2006/relationships" xmlns:m="http://schemas.openxmlformats.org/officeDocument/2006/math" xmlns:v="urn:schemas-microsoft-com:vml" xmlns:wp14="http://schemas.microsoft.com/office/word/2010/wordprocessingDrawing" xmlns:wp="http://schemas.openxmlformats.org/drawingml/2006/wordprocessingDrawing" xmlns:w10="urn:schemas-microsoft-com:office:word" xmlns:w="http://schemas.openxmlformats.org/wordprocessingml/2006/main" xmlns:w14="http://schemas.microsoft.com/office/word/2010/wordml" xmlns:w15="http://schemas.microsoft.com/office/word/2012/wordml" xmlns:w16cid="http://schemas.microsoft.com/office/word/2016/wordml/cid" xmlns:w16se="http://schemas.microsoft.com/office/word/2015/wordml/symex" xmlns:wpg="http://schemas.microsoft.com/office/word/2010/wordprocessingGroup" xmlns:wpi="http://schemas.microsoft.com/office/word/2010/wordprocessingInk" xmlns:wne="http://schemas.microsoft.com/office/word/2006/wordml" xmlns:wps="http://schemas.microsoft.com/office/word/2010/wordprocessingShape" mc:Ignorable="w14 w15 w16se w16cid wp14">
+<w:document xmlns:wpc="http://schemas.microsoft.com/office/word/2010/wordprocessingCanvas" xmlns:cx="http://schemas.microsoft.com/office/drawing/2014/chartex" xmlns:cx1="http://schemas.microsoft.com/office/drawing/2015/9/8/chartex" xmlns:cx2="http://schemas.microsoft.com/office/drawing/2015/10/21/chartex" xmlns:cx3="http://schemas.microsoft.com/office/drawing/2016/5/9/chartex" xmlns:cx4="http://schemas.microsoft.com/office/drawing/2016/5/10/chartex" xmlns:cx5="http://schemas.microsoft.com/office/drawing/2016/5/11/chartex" xmlns:cx6="http://schemas.microsoft.com/office/drawing/2016/5/12/chartex" xmlns:cx7="http://schemas.microsoft.com/office/drawing/2016/5/13/chartex" xmlns:cx8="http://schemas.microsoft.com/office/drawing/2016/5/14/chartex" xmlns:mc="http://schemas.openxmlformats.org/markup-compatibility/2006" xmlns:aink="http://schemas.microsoft.com/office/drawing/2016/ink" xmlns:am3d="http://schemas.microsoft.com/office/drawing/2017/model3d" xmlns:o="urn:schemas-microsoft-com:office:office" xmlns:r="http://schemas.openxmlformats.org/officeDocument/2006/relationships" xmlns:m="http://schemas.openxmlformats.org/officeDocument/2006/math" xmlns:v="urn:schemas-microsoft-com:vml" xmlns:wp14="http://schemas.microsoft.com/office/word/2010/wordprocessingDrawing" xmlns:wp="http://schemas.openxmlformats.org/drawingml/2006/wordprocessingDrawing" xmlns:w10="urn:schemas-microsoft-com:office:word" xmlns:w="http://schemas.openxmlformats.org/wordprocessingml/2006/main" xmlns:w14="http://schemas.microsoft.com/office/word/2010/wordml" xmlns:w15="http://schemas.microsoft.com/office/word/2012/wordml" xmlns:w16cex="http://schemas.microsoft.com/office/word/2018/wordml/cex" xmlns:w16cid="http://schemas.microsoft.com/office/word/2016/wordml/cid" xmlns:w16="http://schemas.microsoft.com/office/word/2018/wordml" xmlns:w16se="http://schemas.microsoft.com/office/word/2015/wordml/symex" xmlns:wpg="http://schemas.microsoft.com/office/word/2010/wordprocessingGroup" xmlns:wpi="http://schemas.microsoft.com/office/word/2010/wordprocessingInk" xmlns:wne="http://schemas.microsoft.com/office/word/2006/wordml" xmlns:wps="http://schemas.microsoft.com/office/word/2010/wordprocessingShape" mc:Ignorable="w14 w15 w16se w16cid w16 w16cex wp14">
   <w:body>
     <w:p>
       <w:pPr>
@@ -3117,19 +3117,11 @@
                 <w:lang w:val="en-US"/>
               </w:rPr>
             </w:pPr>
-            <w:proofErr w:type="gramStart"/>
-            <w:r>
-              <w:rPr>
-                <w:lang w:val="en-US"/>
-              </w:rPr>
-              <w:t>Second-order</w:t>
-            </w:r>
-            <w:proofErr w:type="gramEnd"/>
-            <w:r>
-              <w:rPr>
-                <w:lang w:val="en-US"/>
-              </w:rPr>
-              <w:t xml:space="preserve"> </w:t>
+            <w:r>
+              <w:rPr>
+                <w:lang w:val="en-US"/>
+              </w:rPr>
+              <w:t xml:space="preserve">Second-order </w:t>
             </w:r>
             <w:proofErr w:type="spellStart"/>
             <w:r>
@@ -4654,12 +4646,12 @@
     <w:p>
       <w:pPr>
         <w:rPr>
-          <w:lang w:val="en-NL"/>
+          <w:lang/>
         </w:rPr>
       </w:pPr>
       <w:r>
         <w:rPr>
-          <w:lang w:val="en-NL"/>
+          <w:lang/>
         </w:rPr>
         <w:t>Jean Janssen</w:t>
       </w:r>
@@ -4745,12 +4737,12 @@
           <w:p>
             <w:pPr>
               <w:rPr>
-                <w:lang w:val="en-NL"/>
-              </w:rPr>
-            </w:pPr>
-            <w:r>
-              <w:rPr>
-                <w:lang w:val="en-NL"/>
+                <w:lang/>
+              </w:rPr>
+            </w:pPr>
+            <w:r>
+              <w:rPr>
+                <w:lang/>
               </w:rPr>
               <w:t>2D Graphics engine</w:t>
             </w:r>
@@ -4794,7 +4786,7 @@
               <w:rPr>
                 <w:b w:val="0"/>
                 <w:bCs w:val="0"/>
-                <w:lang w:val="en-NL"/>
+                <w:lang/>
               </w:rPr>
             </w:pPr>
             <w:r>
@@ -4809,27 +4801,9 @@
               <w:rPr>
                 <w:b w:val="0"/>
                 <w:bCs w:val="0"/>
-                <w:lang w:val="en-NL"/>
-              </w:rPr>
-              <w:t xml:space="preserve">he specific elements of the engine should function and can be implemented as well as watching </w:t>
-            </w:r>
-            <w:proofErr w:type="spellStart"/>
-            <w:r>
-              <w:rPr>
-                <w:b w:val="0"/>
-                <w:bCs w:val="0"/>
-                <w:lang w:val="en-NL"/>
-              </w:rPr>
-              <w:t>turotials</w:t>
-            </w:r>
-            <w:proofErr w:type="spellEnd"/>
-            <w:r>
-              <w:rPr>
-                <w:b w:val="0"/>
-                <w:bCs w:val="0"/>
-                <w:lang w:val="en-NL"/>
-              </w:rPr>
-              <w:t>.</w:t>
+                <w:lang/>
+              </w:rPr>
+              <w:t>he specific elements of the engine should function and can be implemented as well as watching turotials.</w:t>
             </w:r>
           </w:p>
         </w:tc>
@@ -4848,12 +4822,12 @@
             <w:pPr>
               <w:cnfStyle w:val="000000000000" w:firstRow="0" w:lastRow="0" w:firstColumn="0" w:lastColumn="0" w:oddVBand="0" w:evenVBand="0" w:oddHBand="0" w:evenHBand="0" w:firstRowFirstColumn="0" w:firstRowLastColumn="0" w:lastRowFirstColumn="0" w:lastRowLastColumn="0"/>
               <w:rPr>
-                <w:lang w:val="en-NL"/>
-              </w:rPr>
-            </w:pPr>
-            <w:r>
-              <w:rPr>
-                <w:lang w:val="en-NL"/>
+                <w:lang/>
+              </w:rPr>
+            </w:pPr>
+            <w:r>
+              <w:rPr>
+                <w:lang/>
               </w:rPr>
               <w:t>6</w:t>
             </w:r>
@@ -4878,27 +4852,17 @@
               <w:rPr>
                 <w:b w:val="0"/>
                 <w:bCs w:val="0"/>
-                <w:lang w:val="en-NL"/>
-              </w:rPr>
-            </w:pPr>
-            <w:r>
-              <w:rPr>
-                <w:b w:val="0"/>
-                <w:bCs w:val="0"/>
-                <w:lang w:val="en-NL"/>
-              </w:rPr>
-              <w:t xml:space="preserve">Creating the font-rendering and making it compatible with the </w:t>
-            </w:r>
-            <w:proofErr w:type="spellStart"/>
-            <w:r>
-              <w:rPr>
-                <w:b w:val="0"/>
-                <w:bCs w:val="0"/>
-                <w:lang w:val="en-NL"/>
-              </w:rPr>
-              <w:t>TextMaster</w:t>
-            </w:r>
-            <w:proofErr w:type="spellEnd"/>
+                <w:lang/>
+              </w:rPr>
+            </w:pPr>
+            <w:r>
+              <w:rPr>
+                <w:b w:val="0"/>
+                <w:bCs w:val="0"/>
+                <w:lang/>
+              </w:rPr>
+              <w:t>Creating the font-rendering and making it compatible with the TextMaster</w:t>
+            </w:r>
           </w:p>
         </w:tc>
         <w:tc>
@@ -4916,12 +4880,12 @@
             <w:pPr>
               <w:cnfStyle w:val="000000000000" w:firstRow="0" w:lastRow="0" w:firstColumn="0" w:lastColumn="0" w:oddVBand="0" w:evenVBand="0" w:oddHBand="0" w:evenHBand="0" w:firstRowFirstColumn="0" w:firstRowLastColumn="0" w:lastRowFirstColumn="0" w:lastRowLastColumn="0"/>
               <w:rPr>
-                <w:lang w:val="en-NL"/>
-              </w:rPr>
-            </w:pPr>
-            <w:r>
-              <w:rPr>
-                <w:lang w:val="en-NL"/>
+                <w:lang/>
+              </w:rPr>
+            </w:pPr>
+            <w:r>
+              <w:rPr>
+                <w:lang/>
               </w:rPr>
               <w:t>4</w:t>
             </w:r>
@@ -4946,14 +4910,14 @@
               <w:rPr>
                 <w:b w:val="0"/>
                 <w:bCs w:val="0"/>
-                <w:lang w:val="en-NL"/>
-              </w:rPr>
-            </w:pPr>
-            <w:r>
-              <w:rPr>
-                <w:b w:val="0"/>
-                <w:bCs w:val="0"/>
-                <w:lang w:val="en-NL"/>
+                <w:lang/>
+              </w:rPr>
+            </w:pPr>
+            <w:r>
+              <w:rPr>
+                <w:b w:val="0"/>
+                <w:bCs w:val="0"/>
+                <w:lang/>
               </w:rPr>
               <w:t>Creating the framework for the button.</w:t>
             </w:r>
@@ -4974,12 +4938,12 @@
             <w:pPr>
               <w:cnfStyle w:val="000000000000" w:firstRow="0" w:lastRow="0" w:firstColumn="0" w:lastColumn="0" w:oddVBand="0" w:evenVBand="0" w:oddHBand="0" w:evenHBand="0" w:firstRowFirstColumn="0" w:firstRowLastColumn="0" w:lastRowFirstColumn="0" w:lastRowLastColumn="0"/>
               <w:rPr>
-                <w:lang w:val="en-NL"/>
-              </w:rPr>
-            </w:pPr>
-            <w:r>
-              <w:rPr>
-                <w:lang w:val="en-NL"/>
+                <w:lang/>
+              </w:rPr>
+            </w:pPr>
+            <w:r>
+              <w:rPr>
+                <w:lang/>
               </w:rPr>
               <w:t>4</w:t>
             </w:r>
@@ -5004,14 +4968,14 @@
               <w:rPr>
                 <w:b w:val="0"/>
                 <w:bCs w:val="0"/>
-                <w:lang w:val="en-NL"/>
-              </w:rPr>
-            </w:pPr>
-            <w:r>
-              <w:rPr>
-                <w:b w:val="0"/>
-                <w:bCs w:val="0"/>
-                <w:lang w:val="en-NL"/>
+                <w:lang/>
+              </w:rPr>
+            </w:pPr>
+            <w:r>
+              <w:rPr>
+                <w:b w:val="0"/>
+                <w:bCs w:val="0"/>
+                <w:lang/>
               </w:rPr>
               <w:t>Creating textures and designs</w:t>
             </w:r>
@@ -5032,12 +4996,12 @@
             <w:pPr>
               <w:cnfStyle w:val="000000000000" w:firstRow="0" w:lastRow="0" w:firstColumn="0" w:lastColumn="0" w:oddVBand="0" w:evenVBand="0" w:oddHBand="0" w:evenHBand="0" w:firstRowFirstColumn="0" w:firstRowLastColumn="0" w:lastRowFirstColumn="0" w:lastRowLastColumn="0"/>
               <w:rPr>
-                <w:lang w:val="en-NL"/>
-              </w:rPr>
-            </w:pPr>
-            <w:r>
-              <w:rPr>
-                <w:lang w:val="en-NL"/>
+                <w:lang/>
+              </w:rPr>
+            </w:pPr>
+            <w:r>
+              <w:rPr>
+                <w:lang/>
               </w:rPr>
               <w:t>0.5</w:t>
             </w:r>
@@ -5062,27 +5026,17 @@
               <w:rPr>
                 <w:b w:val="0"/>
                 <w:bCs w:val="0"/>
-                <w:lang w:val="en-NL"/>
-              </w:rPr>
-            </w:pPr>
-            <w:r>
-              <w:rPr>
-                <w:b w:val="0"/>
-                <w:bCs w:val="0"/>
-                <w:lang w:val="en-NL"/>
-              </w:rPr>
-              <w:t xml:space="preserve">Adding compatibility with </w:t>
-            </w:r>
-            <w:proofErr w:type="spellStart"/>
-            <w:r>
-              <w:rPr>
-                <w:b w:val="0"/>
-                <w:bCs w:val="0"/>
-                <w:lang w:val="en-NL"/>
-              </w:rPr>
-              <w:t>JFileChooser</w:t>
-            </w:r>
-            <w:proofErr w:type="spellEnd"/>
+                <w:lang/>
+              </w:rPr>
+            </w:pPr>
+            <w:r>
+              <w:rPr>
+                <w:b w:val="0"/>
+                <w:bCs w:val="0"/>
+                <w:lang/>
+              </w:rPr>
+              <w:t>Adding compatibility with JFileChooser</w:t>
+            </w:r>
           </w:p>
         </w:tc>
         <w:tc>
@@ -5100,12 +5054,12 @@
             <w:pPr>
               <w:cnfStyle w:val="000000000000" w:firstRow="0" w:lastRow="0" w:firstColumn="0" w:lastColumn="0" w:oddVBand="0" w:evenVBand="0" w:oddHBand="0" w:evenHBand="0" w:firstRowFirstColumn="0" w:firstRowLastColumn="0" w:lastRowFirstColumn="0" w:lastRowLastColumn="0"/>
               <w:rPr>
-                <w:lang w:val="en-NL"/>
-              </w:rPr>
-            </w:pPr>
-            <w:r>
-              <w:rPr>
-                <w:lang w:val="en-NL"/>
+                <w:lang/>
+              </w:rPr>
+            </w:pPr>
+            <w:r>
+              <w:rPr>
+                <w:lang/>
               </w:rPr>
               <w:t>1</w:t>
             </w:r>
@@ -5130,14 +5084,14 @@
               <w:rPr>
                 <w:b w:val="0"/>
                 <w:bCs w:val="0"/>
-                <w:lang w:val="en-NL"/>
-              </w:rPr>
-            </w:pPr>
-            <w:r>
-              <w:rPr>
-                <w:b w:val="0"/>
-                <w:bCs w:val="0"/>
-                <w:lang w:val="en-NL"/>
+                <w:lang/>
+              </w:rPr>
+            </w:pPr>
+            <w:r>
+              <w:rPr>
+                <w:b w:val="0"/>
+                <w:bCs w:val="0"/>
+                <w:lang/>
               </w:rPr>
               <w:t>Improved the slider so that it can move and read in values</w:t>
             </w:r>
@@ -5158,12 +5112,12 @@
             <w:pPr>
               <w:cnfStyle w:val="000000000000" w:firstRow="0" w:lastRow="0" w:firstColumn="0" w:lastColumn="0" w:oddVBand="0" w:evenVBand="0" w:oddHBand="0" w:evenHBand="0" w:firstRowFirstColumn="0" w:firstRowLastColumn="0" w:lastRowFirstColumn="0" w:lastRowLastColumn="0"/>
               <w:rPr>
-                <w:lang w:val="en-NL"/>
-              </w:rPr>
-            </w:pPr>
-            <w:r>
-              <w:rPr>
-                <w:lang w:val="en-NL"/>
+                <w:lang/>
+              </w:rPr>
+            </w:pPr>
+            <w:r>
+              <w:rPr>
+                <w:lang/>
               </w:rPr>
               <w:t>3</w:t>
             </w:r>
@@ -5230,14 +5184,14 @@
               <w:rPr>
                 <w:b w:val="0"/>
                 <w:bCs w:val="0"/>
-                <w:lang w:val="en-NL"/>
-              </w:rPr>
-            </w:pPr>
-            <w:r>
-              <w:rPr>
-                <w:b w:val="0"/>
-                <w:bCs w:val="0"/>
-                <w:lang w:val="en-NL"/>
+                <w:lang/>
+              </w:rPr>
+            </w:pPr>
+            <w:r>
+              <w:rPr>
+                <w:b w:val="0"/>
+                <w:bCs w:val="0"/>
+                <w:lang/>
               </w:rPr>
               <w:t>General brainstorming and fixing errors with help from other team members</w:t>
             </w:r>
@@ -5258,12 +5212,12 @@
             <w:pPr>
               <w:cnfStyle w:val="000000000000" w:firstRow="0" w:lastRow="0" w:firstColumn="0" w:lastColumn="0" w:oddVBand="0" w:evenVBand="0" w:oddHBand="0" w:evenHBand="0" w:firstRowFirstColumn="0" w:firstRowLastColumn="0" w:lastRowFirstColumn="0" w:lastRowLastColumn="0"/>
               <w:rPr>
-                <w:lang w:val="en-NL"/>
-              </w:rPr>
-            </w:pPr>
-            <w:r>
-              <w:rPr>
-                <w:lang w:val="en-NL"/>
+                <w:lang/>
+              </w:rPr>
+            </w:pPr>
+            <w:r>
+              <w:rPr>
+                <w:lang/>
               </w:rPr>
               <w:t>5</w:t>
             </w:r>
@@ -5288,14 +5242,14 @@
               <w:rPr>
                 <w:b w:val="0"/>
                 <w:bCs w:val="0"/>
-                <w:lang w:val="en-NL"/>
-              </w:rPr>
-            </w:pPr>
-            <w:r>
-              <w:rPr>
-                <w:b w:val="0"/>
-                <w:bCs w:val="0"/>
-                <w:lang w:val="en-NL"/>
+                <w:lang/>
+              </w:rPr>
+            </w:pPr>
+            <w:r>
+              <w:rPr>
+                <w:b w:val="0"/>
+                <w:bCs w:val="0"/>
+                <w:lang/>
               </w:rPr>
               <w:t>Working together with Matthijs on the slider</w:t>
             </w:r>
@@ -5513,12 +5467,12 @@
     <w:p>
       <w:pPr>
         <w:rPr>
-          <w:lang w:val="en-NL"/>
+          <w:lang/>
         </w:rPr>
       </w:pPr>
       <w:r>
         <w:rPr>
-          <w:lang w:val="en-NL"/>
+          <w:lang/>
         </w:rPr>
         <w:t>Total 30.5</w:t>
       </w:r>
@@ -5529,8 +5483,277 @@
           <w:lang w:val="en-US"/>
         </w:rPr>
       </w:pPr>
-      <w:bookmarkStart w:id="0" w:name="_GoBack"/>
-      <w:bookmarkEnd w:id="0"/>
+    </w:p>
+    <w:p>
+      <w:pPr>
+        <w:rPr>
+          <w:lang w:val="en-US"/>
+        </w:rPr>
+      </w:pPr>
+      <w:r>
+        <w:rPr>
+          <w:lang w:val="en-US"/>
+        </w:rPr>
+        <w:t>Haoran Luan</w:t>
+      </w:r>
+    </w:p>
+    <w:tbl>
+      <w:tblPr>
+        <w:tblStyle w:val="GridTable1Light"/>
+        <w:tblW w:w="0" w:type="auto"/>
+        <w:tblLook w:val="04A0" w:firstRow="1" w:lastRow="0" w:firstColumn="1" w:lastColumn="0" w:noHBand="0" w:noVBand="1"/>
+      </w:tblPr>
+      <w:tblGrid>
+        <w:gridCol w:w="4531"/>
+        <w:gridCol w:w="4531"/>
+      </w:tblGrid>
+      <w:tr>
+        <w:trPr>
+          <w:cnfStyle w:val="100000000000" w:firstRow="1" w:lastRow="0" w:firstColumn="0" w:lastColumn="0" w:oddVBand="0" w:evenVBand="0" w:oddHBand="0" w:evenHBand="0" w:firstRowFirstColumn="0" w:firstRowLastColumn="0" w:lastRowFirstColumn="0" w:lastRowLastColumn="0"/>
+        </w:trPr>
+        <w:tc>
+          <w:tcPr>
+            <w:cnfStyle w:val="001000000000" w:firstRow="0" w:lastRow="0" w:firstColumn="1" w:lastColumn="0" w:oddVBand="0" w:evenVBand="0" w:oddHBand="0" w:evenHBand="0" w:firstRowFirstColumn="0" w:firstRowLastColumn="0" w:lastRowFirstColumn="0" w:lastRowLastColumn="0"/>
+            <w:tcW w:w="4531" w:type="dxa"/>
+            <w:tcBorders>
+              <w:top w:val="single" w:sz="4" w:space="0" w:color="999999" w:themeColor="text1" w:themeTint="66"/>
+              <w:left w:val="single" w:sz="4" w:space="0" w:color="999999" w:themeColor="text1" w:themeTint="66"/>
+              <w:right w:val="single" w:sz="4" w:space="0" w:color="999999" w:themeColor="text1" w:themeTint="66"/>
+            </w:tcBorders>
+            <w:hideMark/>
+          </w:tcPr>
+          <w:p>
+            <w:pPr>
+              <w:rPr>
+                <w:lang w:val="en-US"/>
+              </w:rPr>
+            </w:pPr>
+            <w:r>
+              <w:rPr>
+                <w:lang w:val="en-US"/>
+              </w:rPr>
+              <w:t>What I did</w:t>
+            </w:r>
+          </w:p>
+        </w:tc>
+        <w:tc>
+          <w:tcPr>
+            <w:tcW w:w="4531" w:type="dxa"/>
+            <w:tcBorders>
+              <w:top w:val="single" w:sz="4" w:space="0" w:color="999999" w:themeColor="text1" w:themeTint="66"/>
+              <w:left w:val="single" w:sz="4" w:space="0" w:color="999999" w:themeColor="text1" w:themeTint="66"/>
+              <w:right w:val="single" w:sz="4" w:space="0" w:color="999999" w:themeColor="text1" w:themeTint="66"/>
+            </w:tcBorders>
+            <w:hideMark/>
+          </w:tcPr>
+          <w:p>
+            <w:pPr>
+              <w:cnfStyle w:val="100000000000" w:firstRow="1" w:lastRow="0" w:firstColumn="0" w:lastColumn="0" w:oddVBand="0" w:evenVBand="0" w:oddHBand="0" w:evenHBand="0" w:firstRowFirstColumn="0" w:firstRowLastColumn="0" w:lastRowFirstColumn="0" w:lastRowLastColumn="0"/>
+              <w:rPr>
+                <w:lang w:val="en-US"/>
+              </w:rPr>
+            </w:pPr>
+            <w:r>
+              <w:rPr>
+                <w:lang w:val="en-US"/>
+              </w:rPr>
+              <w:t>How long I worked on it in hours</w:t>
+            </w:r>
+          </w:p>
+        </w:tc>
+      </w:tr>
+      <w:tr>
+        <w:tc>
+          <w:tcPr>
+            <w:cnfStyle w:val="001000000000" w:firstRow="0" w:lastRow="0" w:firstColumn="1" w:lastColumn="0" w:oddVBand="0" w:evenVBand="0" w:oddHBand="0" w:evenHBand="0" w:firstRowFirstColumn="0" w:firstRowLastColumn="0" w:lastRowFirstColumn="0" w:lastRowLastColumn="0"/>
+            <w:tcW w:w="4531" w:type="dxa"/>
+            <w:tcBorders>
+              <w:top w:val="single" w:sz="4" w:space="0" w:color="999999" w:themeColor="text1" w:themeTint="66"/>
+              <w:left w:val="single" w:sz="4" w:space="0" w:color="999999" w:themeColor="text1" w:themeTint="66"/>
+              <w:bottom w:val="single" w:sz="4" w:space="0" w:color="999999" w:themeColor="text1" w:themeTint="66"/>
+              <w:right w:val="single" w:sz="4" w:space="0" w:color="999999" w:themeColor="text1" w:themeTint="66"/>
+            </w:tcBorders>
+            <w:hideMark/>
+          </w:tcPr>
+          <w:p>
+            <w:pPr>
+              <w:rPr>
+                <w:lang w:val="fr-BE"/>
+              </w:rPr>
+            </w:pPr>
+            <w:r>
+              <w:rPr>
+                <w:lang w:val="fr-BE"/>
+              </w:rPr>
+              <w:t>Sound System</w:t>
+            </w:r>
+          </w:p>
+        </w:tc>
+        <w:tc>
+          <w:tcPr>
+            <w:tcW w:w="4531" w:type="dxa"/>
+            <w:tcBorders>
+              <w:top w:val="single" w:sz="4" w:space="0" w:color="999999" w:themeColor="text1" w:themeTint="66"/>
+              <w:left w:val="single" w:sz="4" w:space="0" w:color="999999" w:themeColor="text1" w:themeTint="66"/>
+              <w:bottom w:val="single" w:sz="4" w:space="0" w:color="999999" w:themeColor="text1" w:themeTint="66"/>
+              <w:right w:val="single" w:sz="4" w:space="0" w:color="999999" w:themeColor="text1" w:themeTint="66"/>
+            </w:tcBorders>
+          </w:tcPr>
+          <w:p>
+            <w:pPr>
+              <w:cnfStyle w:val="000000000000" w:firstRow="0" w:lastRow="0" w:firstColumn="0" w:lastColumn="0" w:oddVBand="0" w:evenVBand="0" w:oddHBand="0" w:evenHBand="0" w:firstRowFirstColumn="0" w:firstRowLastColumn="0" w:lastRowFirstColumn="0" w:lastRowLastColumn="0"/>
+              <w:rPr>
+                <w:lang w:val="en-US"/>
+              </w:rPr>
+            </w:pPr>
+          </w:p>
+        </w:tc>
+      </w:tr>
+      <w:tr>
+        <w:tc>
+          <w:tcPr>
+            <w:cnfStyle w:val="001000000000" w:firstRow="0" w:lastRow="0" w:firstColumn="1" w:lastColumn="0" w:oddVBand="0" w:evenVBand="0" w:oddHBand="0" w:evenHBand="0" w:firstRowFirstColumn="0" w:firstRowLastColumn="0" w:lastRowFirstColumn="0" w:lastRowLastColumn="0"/>
+            <w:tcW w:w="4531" w:type="dxa"/>
+            <w:tcBorders>
+              <w:top w:val="single" w:sz="4" w:space="0" w:color="999999" w:themeColor="text1" w:themeTint="66"/>
+              <w:left w:val="single" w:sz="4" w:space="0" w:color="999999" w:themeColor="text1" w:themeTint="66"/>
+              <w:bottom w:val="single" w:sz="4" w:space="0" w:color="999999" w:themeColor="text1" w:themeTint="66"/>
+              <w:right w:val="single" w:sz="4" w:space="0" w:color="999999" w:themeColor="text1" w:themeTint="66"/>
+            </w:tcBorders>
+            <w:hideMark/>
+          </w:tcPr>
+          <w:p>
+            <w:pPr>
+              <w:rPr>
+                <w:b w:val="0"/>
+                <w:bCs w:val="0"/>
+              </w:rPr>
+            </w:pPr>
+            <w:r>
+              <w:rPr>
+                <w:b w:val="0"/>
+                <w:bCs w:val="0"/>
+                <w:lang w:val="en-US"/>
+              </w:rPr>
+              <w:t>Learning the 3D game development LWJGL 3</w:t>
+            </w:r>
+          </w:p>
+        </w:tc>
+        <w:tc>
+          <w:tcPr>
+            <w:tcW w:w="4531" w:type="dxa"/>
+            <w:tcBorders>
+              <w:top w:val="single" w:sz="4" w:space="0" w:color="999999" w:themeColor="text1" w:themeTint="66"/>
+              <w:left w:val="single" w:sz="4" w:space="0" w:color="999999" w:themeColor="text1" w:themeTint="66"/>
+              <w:bottom w:val="single" w:sz="4" w:space="0" w:color="999999" w:themeColor="text1" w:themeTint="66"/>
+              <w:right w:val="single" w:sz="4" w:space="0" w:color="999999" w:themeColor="text1" w:themeTint="66"/>
+            </w:tcBorders>
+            <w:hideMark/>
+          </w:tcPr>
+          <w:p>
+            <w:pPr>
+              <w:cnfStyle w:val="000000000000" w:firstRow="0" w:lastRow="0" w:firstColumn="0" w:lastColumn="0" w:oddVBand="0" w:evenVBand="0" w:oddHBand="0" w:evenHBand="0" w:firstRowFirstColumn="0" w:firstRowLastColumn="0" w:lastRowFirstColumn="0" w:lastRowLastColumn="0"/>
+              <w:rPr>
+                <w:lang w:val="fr-BE"/>
+              </w:rPr>
+            </w:pPr>
+            <w:r>
+              <w:rPr>
+                <w:lang w:val="fr-BE"/>
+              </w:rPr>
+              <w:t>5</w:t>
+            </w:r>
+          </w:p>
+        </w:tc>
+      </w:tr>
+      <w:tr>
+        <w:tc>
+          <w:tcPr>
+            <w:cnfStyle w:val="001000000000" w:firstRow="0" w:lastRow="0" w:firstColumn="1" w:lastColumn="0" w:oddVBand="0" w:evenVBand="0" w:oddHBand="0" w:evenHBand="0" w:firstRowFirstColumn="0" w:firstRowLastColumn="0" w:lastRowFirstColumn="0" w:lastRowLastColumn="0"/>
+            <w:tcW w:w="4531" w:type="dxa"/>
+            <w:tcBorders>
+              <w:top w:val="single" w:sz="4" w:space="0" w:color="999999" w:themeColor="text1" w:themeTint="66"/>
+              <w:left w:val="single" w:sz="4" w:space="0" w:color="999999" w:themeColor="text1" w:themeTint="66"/>
+              <w:bottom w:val="single" w:sz="4" w:space="0" w:color="999999" w:themeColor="text1" w:themeTint="66"/>
+              <w:right w:val="single" w:sz="4" w:space="0" w:color="999999" w:themeColor="text1" w:themeTint="66"/>
+            </w:tcBorders>
+            <w:hideMark/>
+          </w:tcPr>
+          <w:p>
+            <w:pPr>
+              <w:rPr>
+                <w:b w:val="0"/>
+                <w:bCs w:val="0"/>
+                <w:lang w:val="en-US"/>
+              </w:rPr>
+            </w:pPr>
+            <w:r>
+              <w:rPr>
+                <w:b w:val="0"/>
+                <w:bCs w:val="0"/>
+                <w:lang w:val="en-US"/>
+              </w:rPr>
+              <w:lastRenderedPageBreak/>
+              <w:t>Working on the sound s</w:t>
+            </w:r>
+            <w:r>
+              <w:rPr>
+                <w:b w:val="0"/>
+                <w:bCs w:val="0"/>
+                <w:lang w:val="en-US"/>
+              </w:rPr>
+              <w:t>ystem</w:t>
+            </w:r>
+          </w:p>
+        </w:tc>
+        <w:tc>
+          <w:tcPr>
+            <w:tcW w:w="4531" w:type="dxa"/>
+            <w:tcBorders>
+              <w:top w:val="single" w:sz="4" w:space="0" w:color="999999" w:themeColor="text1" w:themeTint="66"/>
+              <w:left w:val="single" w:sz="4" w:space="0" w:color="999999" w:themeColor="text1" w:themeTint="66"/>
+              <w:bottom w:val="single" w:sz="4" w:space="0" w:color="999999" w:themeColor="text1" w:themeTint="66"/>
+              <w:right w:val="single" w:sz="4" w:space="0" w:color="999999" w:themeColor="text1" w:themeTint="66"/>
+            </w:tcBorders>
+            <w:hideMark/>
+          </w:tcPr>
+          <w:p>
+            <w:pPr>
+              <w:cnfStyle w:val="000000000000" w:firstRow="0" w:lastRow="0" w:firstColumn="0" w:lastColumn="0" w:oddVBand="0" w:evenVBand="0" w:oddHBand="0" w:evenHBand="0" w:firstRowFirstColumn="0" w:firstRowLastColumn="0" w:lastRowFirstColumn="0" w:lastRowLastColumn="0"/>
+            </w:pPr>
+            <w:r>
+              <w:t>4</w:t>
+            </w:r>
+          </w:p>
+        </w:tc>
+      </w:tr>
+    </w:tbl>
+    <w:p>
+      <w:pPr>
+        <w:rPr>
+          <w:lang w:val="en-US"/>
+        </w:rPr>
+      </w:pPr>
+    </w:p>
+    <w:p>
+      <w:pPr>
+        <w:rPr>
+          <w:lang w:val="en-US"/>
+        </w:rPr>
+      </w:pPr>
+      <w:r>
+        <w:rPr>
+          <w:lang w:val="en-US"/>
+        </w:rPr>
+        <w:t>Total 9</w:t>
+      </w:r>
+    </w:p>
+    <w:p>
+      <w:pPr>
+        <w:rPr>
+          <w:lang w:val="en-US"/>
+        </w:rPr>
+      </w:pPr>
     </w:p>
     <w:sectPr>
       <w:pgSz w:w="11906" w:h="16838"/>
@@ -5542,8 +5765,58 @@
 </w:document>
 </file>
 
+<file path=word/endnotes.xml><?xml version="1.0" encoding="utf-8"?>
+<w:endnotes xmlns:wpc="http://schemas.microsoft.com/office/word/2010/wordprocessingCanvas" xmlns:cx="http://schemas.microsoft.com/office/drawing/2014/chartex" xmlns:cx1="http://schemas.microsoft.com/office/drawing/2015/9/8/chartex" xmlns:cx2="http://schemas.microsoft.com/office/drawing/2015/10/21/chartex" xmlns:cx3="http://schemas.microsoft.com/office/drawing/2016/5/9/chartex" xmlns:cx4="http://schemas.microsoft.com/office/drawing/2016/5/10/chartex" xmlns:cx5="http://schemas.microsoft.com/office/drawing/2016/5/11/chartex" xmlns:cx6="http://schemas.microsoft.com/office/drawing/2016/5/12/chartex" xmlns:cx7="http://schemas.microsoft.com/office/drawing/2016/5/13/chartex" xmlns:cx8="http://schemas.microsoft.com/office/drawing/2016/5/14/chartex" xmlns:mc="http://schemas.openxmlformats.org/markup-compatibility/2006" xmlns:aink="http://schemas.microsoft.com/office/drawing/2016/ink" xmlns:am3d="http://schemas.microsoft.com/office/drawing/2017/model3d" xmlns:o="urn:schemas-microsoft-com:office:office" xmlns:r="http://schemas.openxmlformats.org/officeDocument/2006/relationships" xmlns:m="http://schemas.openxmlformats.org/officeDocument/2006/math" xmlns:v="urn:schemas-microsoft-com:vml" xmlns:wp14="http://schemas.microsoft.com/office/word/2010/wordprocessingDrawing" xmlns:wp="http://schemas.openxmlformats.org/drawingml/2006/wordprocessingDrawing" xmlns:w10="urn:schemas-microsoft-com:office:word" xmlns:w="http://schemas.openxmlformats.org/wordprocessingml/2006/main" xmlns:w14="http://schemas.microsoft.com/office/word/2010/wordml" xmlns:w15="http://schemas.microsoft.com/office/word/2012/wordml" xmlns:w16cex="http://schemas.microsoft.com/office/word/2018/wordml/cex" xmlns:w16cid="http://schemas.microsoft.com/office/word/2016/wordml/cid" xmlns:w16="http://schemas.microsoft.com/office/word/2018/wordml" xmlns:w16se="http://schemas.microsoft.com/office/word/2015/wordml/symex" xmlns:wpg="http://schemas.microsoft.com/office/word/2010/wordprocessingGroup" xmlns:wpi="http://schemas.microsoft.com/office/word/2010/wordprocessingInk" xmlns:wne="http://schemas.microsoft.com/office/word/2006/wordml" xmlns:wps="http://schemas.microsoft.com/office/word/2010/wordprocessingShape" mc:Ignorable="w14 w15 w16se w16cid w16 w16cex wp14">
+  <w:endnote w:type="separator" w:id="-1">
+    <w:p>
+      <w:pPr>
+        <w:spacing w:after="0" w:line="240" w:lineRule="auto"/>
+      </w:pPr>
+      <w:r>
+        <w:separator/>
+      </w:r>
+    </w:p>
+  </w:endnote>
+  <w:endnote w:type="continuationSeparator" w:id="0">
+    <w:p>
+      <w:pPr>
+        <w:spacing w:after="0" w:line="240" w:lineRule="auto"/>
+      </w:pPr>
+      <w:r>
+        <w:continuationSeparator/>
+      </w:r>
+    </w:p>
+  </w:endnote>
+</w:endnotes>
+</file>
+
+<file path=word/footnotes.xml><?xml version="1.0" encoding="utf-8"?>
+<w:footnotes xmlns:wpc="http://schemas.microsoft.com/office/word/2010/wordprocessingCanvas" xmlns:cx="http://schemas.microsoft.com/office/drawing/2014/chartex" xmlns:cx1="http://schemas.microsoft.com/office/drawing/2015/9/8/chartex" xmlns:cx2="http://schemas.microsoft.com/office/drawing/2015/10/21/chartex" xmlns:cx3="http://schemas.microsoft.com/office/drawing/2016/5/9/chartex" xmlns:cx4="http://schemas.microsoft.com/office/drawing/2016/5/10/chartex" xmlns:cx5="http://schemas.microsoft.com/office/drawing/2016/5/11/chartex" xmlns:cx6="http://schemas.microsoft.com/office/drawing/2016/5/12/chartex" xmlns:cx7="http://schemas.microsoft.com/office/drawing/2016/5/13/chartex" xmlns:cx8="http://schemas.microsoft.com/office/drawing/2016/5/14/chartex" xmlns:mc="http://schemas.openxmlformats.org/markup-compatibility/2006" xmlns:aink="http://schemas.microsoft.com/office/drawing/2016/ink" xmlns:am3d="http://schemas.microsoft.com/office/drawing/2017/model3d" xmlns:o="urn:schemas-microsoft-com:office:office" xmlns:r="http://schemas.openxmlformats.org/officeDocument/2006/relationships" xmlns:m="http://schemas.openxmlformats.org/officeDocument/2006/math" xmlns:v="urn:schemas-microsoft-com:vml" xmlns:wp14="http://schemas.microsoft.com/office/word/2010/wordprocessingDrawing" xmlns:wp="http://schemas.openxmlformats.org/drawingml/2006/wordprocessingDrawing" xmlns:w10="urn:schemas-microsoft-com:office:word" xmlns:w="http://schemas.openxmlformats.org/wordprocessingml/2006/main" xmlns:w14="http://schemas.microsoft.com/office/word/2010/wordml" xmlns:w15="http://schemas.microsoft.com/office/word/2012/wordml" xmlns:w16cex="http://schemas.microsoft.com/office/word/2018/wordml/cex" xmlns:w16cid="http://schemas.microsoft.com/office/word/2016/wordml/cid" xmlns:w16="http://schemas.microsoft.com/office/word/2018/wordml" xmlns:w16se="http://schemas.microsoft.com/office/word/2015/wordml/symex" xmlns:wpg="http://schemas.microsoft.com/office/word/2010/wordprocessingGroup" xmlns:wpi="http://schemas.microsoft.com/office/word/2010/wordprocessingInk" xmlns:wne="http://schemas.microsoft.com/office/word/2006/wordml" xmlns:wps="http://schemas.microsoft.com/office/word/2010/wordprocessingShape" mc:Ignorable="w14 w15 w16se w16cid w16 w16cex wp14">
+  <w:footnote w:type="separator" w:id="-1">
+    <w:p>
+      <w:pPr>
+        <w:spacing w:after="0" w:line="240" w:lineRule="auto"/>
+      </w:pPr>
+      <w:r>
+        <w:separator/>
+      </w:r>
+    </w:p>
+  </w:footnote>
+  <w:footnote w:type="continuationSeparator" w:id="0">
+    <w:p>
+      <w:pPr>
+        <w:spacing w:after="0" w:line="240" w:lineRule="auto"/>
+      </w:pPr>
+      <w:r>
+        <w:continuationSeparator/>
+      </w:r>
+    </w:p>
+  </w:footnote>
+</w:footnotes>
+</file>
+
 <file path=word/numbering.xml><?xml version="1.0" encoding="utf-8"?>
-<w:numbering xmlns:wpc="http://schemas.microsoft.com/office/word/2010/wordprocessingCanvas" xmlns:cx="http://schemas.microsoft.com/office/drawing/2014/chartex" xmlns:cx1="http://schemas.microsoft.com/office/drawing/2015/9/8/chartex" xmlns:cx2="http://schemas.microsoft.com/office/drawing/2015/10/21/chartex" xmlns:cx3="http://schemas.microsoft.com/office/drawing/2016/5/9/chartex" xmlns:cx4="http://schemas.microsoft.com/office/drawing/2016/5/10/chartex" xmlns:cx5="http://schemas.microsoft.com/office/drawing/2016/5/11/chartex" xmlns:cx6="http://schemas.microsoft.com/office/drawing/2016/5/12/chartex" xmlns:cx7="http://schemas.microsoft.com/office/drawing/2016/5/13/chartex" xmlns:cx8="http://schemas.microsoft.com/office/drawing/2016/5/14/chartex" xmlns:mc="http://schemas.openxmlformats.org/markup-compatibility/2006" xmlns:aink="http://schemas.microsoft.com/office/drawing/2016/ink" xmlns:am3d="http://schemas.microsoft.com/office/drawing/2017/model3d" xmlns:o="urn:schemas-microsoft-com:office:office" xmlns:r="http://schemas.openxmlformats.org/officeDocument/2006/relationships" xmlns:m="http://schemas.openxmlformats.org/officeDocument/2006/math" xmlns:v="urn:schemas-microsoft-com:vml" xmlns:wp14="http://schemas.microsoft.com/office/word/2010/wordprocessingDrawing" xmlns:wp="http://schemas.openxmlformats.org/drawingml/2006/wordprocessingDrawing" xmlns:w10="urn:schemas-microsoft-com:office:word" xmlns:w="http://schemas.openxmlformats.org/wordprocessingml/2006/main" xmlns:w14="http://schemas.microsoft.com/office/word/2010/wordml" xmlns:w15="http://schemas.microsoft.com/office/word/2012/wordml" xmlns:w16cid="http://schemas.microsoft.com/office/word/2016/wordml/cid" xmlns:w16se="http://schemas.microsoft.com/office/word/2015/wordml/symex" xmlns:wpg="http://schemas.microsoft.com/office/word/2010/wordprocessingGroup" xmlns:wpi="http://schemas.microsoft.com/office/word/2010/wordprocessingInk" xmlns:wne="http://schemas.microsoft.com/office/word/2006/wordml" xmlns:wps="http://schemas.microsoft.com/office/word/2010/wordprocessingShape" mc:Ignorable="w14 w15 w16se w16cid wp14">
+<w:numbering xmlns:wpc="http://schemas.microsoft.com/office/word/2010/wordprocessingCanvas" xmlns:cx="http://schemas.microsoft.com/office/drawing/2014/chartex" xmlns:cx1="http://schemas.microsoft.com/office/drawing/2015/9/8/chartex" xmlns:cx2="http://schemas.microsoft.com/office/drawing/2015/10/21/chartex" xmlns:cx3="http://schemas.microsoft.com/office/drawing/2016/5/9/chartex" xmlns:cx4="http://schemas.microsoft.com/office/drawing/2016/5/10/chartex" xmlns:cx5="http://schemas.microsoft.com/office/drawing/2016/5/11/chartex" xmlns:cx6="http://schemas.microsoft.com/office/drawing/2016/5/12/chartex" xmlns:cx7="http://schemas.microsoft.com/office/drawing/2016/5/13/chartex" xmlns:cx8="http://schemas.microsoft.com/office/drawing/2016/5/14/chartex" xmlns:mc="http://schemas.openxmlformats.org/markup-compatibility/2006" xmlns:aink="http://schemas.microsoft.com/office/drawing/2016/ink" xmlns:am3d="http://schemas.microsoft.com/office/drawing/2017/model3d" xmlns:o="urn:schemas-microsoft-com:office:office" xmlns:r="http://schemas.openxmlformats.org/officeDocument/2006/relationships" xmlns:m="http://schemas.openxmlformats.org/officeDocument/2006/math" xmlns:v="urn:schemas-microsoft-com:vml" xmlns:wp14="http://schemas.microsoft.com/office/word/2010/wordprocessingDrawing" xmlns:wp="http://schemas.openxmlformats.org/drawingml/2006/wordprocessingDrawing" xmlns:w10="urn:schemas-microsoft-com:office:word" xmlns:w="http://schemas.openxmlformats.org/wordprocessingml/2006/main" xmlns:w14="http://schemas.microsoft.com/office/word/2010/wordml" xmlns:w15="http://schemas.microsoft.com/office/word/2012/wordml" xmlns:w16cex="http://schemas.microsoft.com/office/word/2018/wordml/cex" xmlns:w16cid="http://schemas.microsoft.com/office/word/2016/wordml/cid" xmlns:w16="http://schemas.microsoft.com/office/word/2018/wordml" xmlns:w16se="http://schemas.microsoft.com/office/word/2015/wordml/symex" xmlns:wpg="http://schemas.microsoft.com/office/word/2010/wordprocessingGroup" xmlns:wpi="http://schemas.microsoft.com/office/word/2010/wordprocessingInk" xmlns:wne="http://schemas.microsoft.com/office/word/2006/wordml" xmlns:wps="http://schemas.microsoft.com/office/word/2010/wordprocessingShape" mc:Ignorable="w14 w15 w16se w16cid w16 w16cex wp14">
   <w:abstractNum w:abstractNumId="0" w15:restartNumberingAfterBreak="0">
     <w:nsid w:val="151C04E4"/>
     <w:multiLevelType w:val="hybridMultilevel"/>
@@ -5664,7 +5937,7 @@
 </file>
 
 <file path=word/styles.xml><?xml version="1.0" encoding="utf-8"?>
-<w:styles xmlns:mc="http://schemas.openxmlformats.org/markup-compatibility/2006" xmlns:r="http://schemas.openxmlformats.org/officeDocument/2006/relationships" xmlns:w="http://schemas.openxmlformats.org/wordprocessingml/2006/main" xmlns:w14="http://schemas.microsoft.com/office/word/2010/wordml" xmlns:w15="http://schemas.microsoft.com/office/word/2012/wordml" xmlns:w16cid="http://schemas.microsoft.com/office/word/2016/wordml/cid" xmlns:w16se="http://schemas.microsoft.com/office/word/2015/wordml/symex" mc:Ignorable="w14 w15 w16se w16cid">
+<w:styles xmlns:mc="http://schemas.openxmlformats.org/markup-compatibility/2006" xmlns:r="http://schemas.openxmlformats.org/officeDocument/2006/relationships" xmlns:w="http://schemas.openxmlformats.org/wordprocessingml/2006/main" xmlns:w14="http://schemas.microsoft.com/office/word/2010/wordml" xmlns:w15="http://schemas.microsoft.com/office/word/2012/wordml" xmlns:w16cex="http://schemas.microsoft.com/office/word/2018/wordml/cex" xmlns:w16cid="http://schemas.microsoft.com/office/word/2016/wordml/cid" xmlns:w16="http://schemas.microsoft.com/office/word/2018/wordml" xmlns:w16se="http://schemas.microsoft.com/office/word/2015/wordml/symex" mc:Ignorable="w14 w15 w16se w16cid w16 w16cex">
   <w:docDefaults>
     <w:rPrDefault>
       <w:rPr>
@@ -5680,7 +5953,7 @@
       </w:pPr>
     </w:pPrDefault>
   </w:docDefaults>
-  <w:latentStyles w:defLockedState="0" w:defUIPriority="99" w:defSemiHidden="0" w:defUnhideWhenUsed="0" w:defQFormat="0" w:count="377">
+  <w:latentStyles w:defLockedState="0" w:defUIPriority="99" w:defSemiHidden="0" w:defUnhideWhenUsed="0" w:defQFormat="0" w:count="376">
     <w:lsdException w:name="Normal" w:uiPriority="0" w:qFormat="1"/>
     <w:lsdException w:name="heading 1" w:uiPriority="9" w:qFormat="1"/>
     <w:lsdException w:name="heading 2" w:semiHidden="1" w:uiPriority="9" w:unhideWhenUsed="1" w:qFormat="1"/>
@@ -5786,6 +6059,7 @@
     <w:lsdException w:name="HTML Sample" w:semiHidden="1" w:unhideWhenUsed="1"/>
     <w:lsdException w:name="HTML Typewriter" w:semiHidden="1" w:unhideWhenUsed="1"/>
     <w:lsdException w:name="HTML Variable" w:semiHidden="1" w:unhideWhenUsed="1"/>
+    <w:lsdException w:name="Normal Table" w:semiHidden="1" w:unhideWhenUsed="1"/>
     <w:lsdException w:name="annotation subject" w:semiHidden="1" w:unhideWhenUsed="1"/>
     <w:lsdException w:name="No List" w:semiHidden="1" w:unhideWhenUsed="1"/>
     <w:lsdException w:name="Outline List 1" w:semiHidden="1" w:unhideWhenUsed="1"/>
@@ -5832,8 +6106,10 @@
     <w:lsdException w:name="Table Subtle 2" w:semiHidden="1" w:unhideWhenUsed="1"/>
     <w:lsdException w:name="Table Web 1" w:semiHidden="1" w:unhideWhenUsed="1"/>
     <w:lsdException w:name="Table Web 2" w:semiHidden="1" w:unhideWhenUsed="1"/>
+    <w:lsdException w:name="Table Web 3" w:semiHidden="1" w:unhideWhenUsed="1"/>
     <w:lsdException w:name="Balloon Text" w:semiHidden="1" w:unhideWhenUsed="1"/>
     <w:lsdException w:name="Table Grid" w:uiPriority="39"/>
+    <w:lsdException w:name="Table Theme" w:semiHidden="1" w:unhideWhenUsed="1"/>
     <w:lsdException w:name="Placeholder Text" w:semiHidden="1"/>
     <w:lsdException w:name="No Spacing" w:uiPriority="1" w:qFormat="1"/>
     <w:lsdException w:name="Light Shading" w:uiPriority="60"/>
@@ -6054,7 +6330,6 @@
     <w:lsdException w:name="Hashtag" w:semiHidden="1" w:unhideWhenUsed="1"/>
     <w:lsdException w:name="Unresolved Mention" w:semiHidden="1" w:unhideWhenUsed="1"/>
     <w:lsdException w:name="Smart Link" w:semiHidden="1" w:unhideWhenUsed="1"/>
-    <w:lsdException w:name="Smart Link Error" w:semiHidden="1" w:unhideWhenUsed="1"/>
   </w:latentStyles>
   <w:style w:type="paragraph" w:default="1" w:styleId="Normal">
     <w:name w:val="Normal"/>
@@ -6177,6 +6452,56 @@
       <w:ind w:left="720"/>
       <w:contextualSpacing/>
     </w:pPr>
+  </w:style>
+  <w:style w:type="paragraph" w:styleId="Header">
+    <w:name w:val="header"/>
+    <w:basedOn w:val="Normal"/>
+    <w:link w:val="HeaderChar"/>
+    <w:uiPriority w:val="99"/>
+    <w:unhideWhenUsed/>
+    <w:rsid w:val="002D62FA"/>
+    <w:pPr>
+      <w:tabs>
+        <w:tab w:val="center" w:pos="4153"/>
+        <w:tab w:val="right" w:pos="8306"/>
+      </w:tabs>
+      <w:spacing w:after="0" w:line="240" w:lineRule="auto"/>
+    </w:pPr>
+  </w:style>
+  <w:style w:type="character" w:customStyle="1" w:styleId="HeaderChar">
+    <w:name w:val="Header Char"/>
+    <w:basedOn w:val="DefaultParagraphFont"/>
+    <w:link w:val="Header"/>
+    <w:uiPriority w:val="99"/>
+    <w:rsid w:val="002D62FA"/>
+    <w:rPr>
+      <w:lang w:val="en-GB"/>
+    </w:rPr>
+  </w:style>
+  <w:style w:type="paragraph" w:styleId="Footer">
+    <w:name w:val="footer"/>
+    <w:basedOn w:val="Normal"/>
+    <w:link w:val="FooterChar"/>
+    <w:uiPriority w:val="99"/>
+    <w:unhideWhenUsed/>
+    <w:rsid w:val="002D62FA"/>
+    <w:pPr>
+      <w:tabs>
+        <w:tab w:val="center" w:pos="4153"/>
+        <w:tab w:val="right" w:pos="8306"/>
+      </w:tabs>
+      <w:spacing w:after="0" w:line="240" w:lineRule="auto"/>
+    </w:pPr>
+  </w:style>
+  <w:style w:type="character" w:customStyle="1" w:styleId="FooterChar">
+    <w:name w:val="Footer Char"/>
+    <w:basedOn w:val="DefaultParagraphFont"/>
+    <w:link w:val="Footer"/>
+    <w:uiPriority w:val="99"/>
+    <w:rsid w:val="002D62FA"/>
+    <w:rPr>
+      <w:lang w:val="en-GB"/>
+    </w:rPr>
   </w:style>
 </w:styles>
 </file>

</xml_diff>